<commit_message>
ajout de la liste des maquettes
</commit_message>
<xml_diff>
--- a/livrables/VD_CanevasDossierDeProjet XCL.docx
+++ b/livrables/VD_CanevasDossierDeProjet XCL.docx
@@ -6,36 +6,52 @@
       <w:pPr>
         <w:pStyle w:val="TM1"/>
       </w:pPr>
-    </w:p>
-    <w:p>
-      <w:pPr>
-        <w:pStyle w:val="TM1"/>
-      </w:pPr>
-    </w:p>
-    <w:p>
-      <w:pPr>
-        <w:pStyle w:val="TM1"/>
-      </w:pPr>
-    </w:p>
-    <w:p>
-      <w:pPr>
-        <w:pStyle w:val="TM1"/>
-      </w:pPr>
-    </w:p>
-    <w:p>
-      <w:pPr>
-        <w:pStyle w:val="TM1"/>
-      </w:pPr>
-    </w:p>
-    <w:p>
-      <w:pPr>
-        <w:pStyle w:val="TM1"/>
-      </w:pPr>
-    </w:p>
-    <w:p>
-      <w:pPr>
-        <w:pStyle w:val="TM1"/>
-      </w:pPr>
+      <w:r>
+        <w:rPr>
+          <w:lang w:val="fr-CH" w:eastAsia="fr-CH"/>
+        </w:rPr>
+        <w:drawing>
+          <wp:inline distT="0" distB="0" distL="0" distR="0" wp14:anchorId="71AD5EFC" wp14:editId="719FE630">
+            <wp:extent cx="5760000" cy="3841200"/>
+            <wp:effectExtent l="0" t="0" r="0" b="6985"/>
+            <wp:docPr id="1" name="Image 1"/>
+            <wp:cNvGraphicFramePr>
+              <a:graphicFrameLocks xmlns:a="http://schemas.openxmlformats.org/drawingml/2006/main" noChangeAspect="1"/>
+            </wp:cNvGraphicFramePr>
+            <a:graphic xmlns:a="http://schemas.openxmlformats.org/drawingml/2006/main">
+              <a:graphicData uri="http://schemas.openxmlformats.org/drawingml/2006/picture">
+                <pic:pic xmlns:pic="http://schemas.openxmlformats.org/drawingml/2006/picture">
+                  <pic:nvPicPr>
+                    <pic:cNvPr id="1" name="MG_5411-scaled.jpg"/>
+                    <pic:cNvPicPr/>
+                  </pic:nvPicPr>
+                  <pic:blipFill>
+                    <a:blip r:embed="rId10" cstate="print">
+                      <a:extLst>
+                        <a:ext uri="{28A0092B-C50C-407E-A947-70E740481C1C}">
+                          <a14:useLocalDpi xmlns:a14="http://schemas.microsoft.com/office/drawing/2010/main" val="0"/>
+                        </a:ext>
+                      </a:extLst>
+                    </a:blip>
+                    <a:stretch>
+                      <a:fillRect/>
+                    </a:stretch>
+                  </pic:blipFill>
+                  <pic:spPr>
+                    <a:xfrm>
+                      <a:off x="0" y="0"/>
+                      <a:ext cx="5760000" cy="3841200"/>
+                    </a:xfrm>
+                    <a:prstGeom prst="rect">
+                      <a:avLst/>
+                    </a:prstGeom>
+                  </pic:spPr>
+                </pic:pic>
+              </a:graphicData>
+            </a:graphic>
+          </wp:inline>
+        </w:drawing>
+      </w:r>
     </w:p>
     <w:p>
       <w:pPr>
@@ -75,76 +91,26 @@
                 <w:sz w:val="96"/>
               </w:rPr>
             </w:pPr>
+            <w:proofErr w:type="spellStart"/>
             <w:r>
               <w:rPr>
                 <w:rFonts w:ascii="Impact" w:hAnsi="Impact"/>
                 <w:sz w:val="96"/>
               </w:rPr>
-              <w:t>Projet X</w:t>
-            </w:r>
-            <w:r>
-              <w:rPr>
-                <w:rFonts w:ascii="Impact" w:hAnsi="Impact"/>
-                <w:sz w:val="96"/>
-              </w:rPr>
-              <w:t>YZ</w:t>
-            </w:r>
+              <w:t>Volscore-Nemath</w:t>
+            </w:r>
+            <w:proofErr w:type="spellEnd"/>
           </w:p>
         </w:tc>
       </w:tr>
     </w:tbl>
-    <w:p>
-      <w:pPr>
-        <w:rPr>
-          <w:sz w:val="52"/>
-        </w:rPr>
-      </w:pPr>
-    </w:p>
-    <w:p>
-      <w:pPr>
-        <w:jc w:val="center"/>
-        <w:rPr>
-          <w:color w:val="FF0000"/>
-          <w:sz w:val="52"/>
-        </w:rPr>
-      </w:pPr>
-      <w:r>
-        <w:rPr>
-          <w:color w:val="FF0000"/>
-          <w:sz w:val="52"/>
-        </w:rPr>
-        <w:t>Pour projets avec XCL</w:t>
-      </w:r>
-    </w:p>
     <w:p/>
-    <w:p/>
-    <w:p/>
-    <w:p/>
-    <w:p/>
-    <w:p/>
-    <w:p/>
-    <w:p/>
-    <w:p/>
-    <w:p/>
-    <w:p/>
-    <w:p/>
-    <w:p/>
-    <w:p/>
-    <w:p/>
-    <w:p/>
-    <w:p/>
-    <w:p/>
-    <w:p/>
-    <w:p/>
-    <w:p/>
-    <w:p/>
-    <w:p/>
-    <w:p/>
-    <w:p/>
     <w:p>
       <w:r>
         <w:br w:type="page"/>
       </w:r>
+    </w:p>
+    <w:p>
       <w:r>
         <w:rPr>
           <w:u w:val="single"/>
@@ -2385,6 +2351,23 @@
       <w:r>
         <w:t xml:space="preserve"> </w:t>
       </w:r>
+      <w:r>
+        <w:t xml:space="preserve">Planifier des sprint </w:t>
+      </w:r>
+      <w:proofErr w:type="spellStart"/>
+      <w:r>
+        <w:t>reviews</w:t>
+      </w:r>
+      <w:proofErr w:type="spellEnd"/>
+    </w:p>
+    <w:p>
+      <w:pPr>
+        <w:pStyle w:val="Paragraphedeliste"/>
+        <w:numPr>
+          <w:ilvl w:val="0"/>
+          <w:numId w:val="15"/>
+        </w:numPr>
+      </w:pPr>
     </w:p>
     <w:p/>
     <w:p>
@@ -2820,6 +2803,13 @@
                 <w:szCs w:val="14"/>
               </w:rPr>
             </w:pPr>
+            <w:r>
+              <w:rPr>
+                <w:iCs/>
+                <w:szCs w:val="14"/>
+              </w:rPr>
+              <w:t>10.02.2023 13h50-14h20</w:t>
+            </w:r>
           </w:p>
         </w:tc>
         <w:tc>
@@ -2884,6 +2874,13 @@
                 <w:szCs w:val="14"/>
               </w:rPr>
             </w:pPr>
+            <w:r>
+              <w:rPr>
+                <w:iCs/>
+                <w:szCs w:val="14"/>
+              </w:rPr>
+              <w:t>10.03.2023 14h20-45</w:t>
+            </w:r>
           </w:p>
         </w:tc>
         <w:tc>
@@ -3096,8 +3093,6 @@
             </w:r>
           </w:p>
         </w:tc>
-        <w:bookmarkStart w:id="4" w:name="_GoBack"/>
-        <w:bookmarkEnd w:id="4"/>
       </w:tr>
       <w:tr>
         <w:tc>
@@ -3356,133 +3351,1808 @@
         </w:tc>
       </w:tr>
     </w:tbl>
-    <w:p/>
-    <w:p>
-      <w:pPr>
-        <w:rPr>
-          <w:szCs w:val="14"/>
-        </w:rPr>
-      </w:pPr>
+    <w:p>
+      <w:r>
+        <w:br w:type="page"/>
+      </w:r>
     </w:p>
     <w:p>
       <w:pPr>
         <w:pStyle w:val="Titre1"/>
       </w:pPr>
-      <w:bookmarkStart w:id="5" w:name="_Toc499021836"/>
-      <w:r>
+      <w:bookmarkStart w:id="4" w:name="_Toc499021836"/>
+      <w:r>
+        <w:lastRenderedPageBreak/>
         <w:t>Analyse</w:t>
       </w:r>
       <w:r>
         <w:t xml:space="preserve"> / Conception</w:t>
       </w:r>
+      <w:bookmarkEnd w:id="4"/>
+    </w:p>
+    <w:p>
+      <w:pPr>
+        <w:pStyle w:val="Titre2"/>
+        <w:rPr>
+          <w:i w:val="0"/>
+          <w:iCs/>
+        </w:rPr>
+      </w:pPr>
+      <w:bookmarkStart w:id="5" w:name="_Toc499021837"/>
+      <w:r>
+        <w:rPr>
+          <w:i w:val="0"/>
+          <w:iCs/>
+        </w:rPr>
+        <w:t>Analyse fonctionnelle</w:t>
+      </w:r>
+    </w:p>
+    <w:tbl>
+      <w:tblPr>
+        <w:tblStyle w:val="Grilledutableau"/>
+        <w:tblW w:w="0" w:type="auto"/>
+        <w:tblLook w:val="04A0" w:firstRow="1" w:lastRow="0" w:firstColumn="1" w:lastColumn="0" w:noHBand="0" w:noVBand="1"/>
+      </w:tblPr>
+      <w:tblGrid>
+        <w:gridCol w:w="3020"/>
+        <w:gridCol w:w="6040"/>
+      </w:tblGrid>
+      <w:tr>
+        <w:tc>
+          <w:tcPr>
+            <w:tcW w:w="3020" w:type="dxa"/>
+          </w:tcPr>
+          <w:p>
+            <w:pPr>
+              <w:jc w:val="center"/>
+              <w:rPr>
+                <w:b/>
+              </w:rPr>
+            </w:pPr>
+            <w:r>
+              <w:rPr>
+                <w:b/>
+              </w:rPr>
+              <w:t>Titre</w:t>
+            </w:r>
+          </w:p>
+        </w:tc>
+        <w:tc>
+          <w:tcPr>
+            <w:tcW w:w="6040" w:type="dxa"/>
+          </w:tcPr>
+          <w:p>
+            <w:pPr>
+              <w:jc w:val="center"/>
+              <w:rPr>
+                <w:b/>
+              </w:rPr>
+            </w:pPr>
+            <w:r>
+              <w:rPr>
+                <w:b/>
+              </w:rPr>
+              <w:t>Description</w:t>
+            </w:r>
+            <w:r>
+              <w:rPr>
+                <w:b/>
+              </w:rPr>
+              <w:t>/tests</w:t>
+            </w:r>
+          </w:p>
+        </w:tc>
+      </w:tr>
+      <w:tr>
+        <w:tc>
+          <w:tcPr>
+            <w:tcW w:w="3020" w:type="dxa"/>
+          </w:tcPr>
+          <w:p>
+            <w:r>
+              <w:t xml:space="preserve">Affichage </w:t>
+            </w:r>
+            <w:r>
+              <w:t>d</w:t>
+            </w:r>
+            <w:r>
+              <w:t>e l’</w:t>
+            </w:r>
+            <w:r>
+              <w:t>ac</w:t>
+            </w:r>
+            <w:r>
+              <w:t>c</w:t>
+            </w:r>
+            <w:r>
+              <w:t>ueil</w:t>
+            </w:r>
+          </w:p>
+        </w:tc>
+        <w:tc>
+          <w:tcPr>
+            <w:tcW w:w="6040" w:type="dxa"/>
+          </w:tcPr>
+          <w:p>
+            <w:pPr>
+              <w:rPr>
+                <w:lang w:val="fr-CH" w:eastAsia="fr-CH"/>
+              </w:rPr>
+            </w:pPr>
+            <w:r>
+              <w:rPr>
+                <w:lang w:val="fr-CH" w:eastAsia="fr-CH"/>
+              </w:rPr>
+              <w:t>En tant qu'utilisateur</w:t>
+            </w:r>
+            <w:r>
+              <w:rPr>
+                <w:lang w:val="fr-CH" w:eastAsia="fr-CH"/>
+              </w:rPr>
+              <w:br/>
+              <w:t>Je veux que l'accueil s'affiche</w:t>
+            </w:r>
+            <w:r>
+              <w:rPr>
+                <w:lang w:val="fr-CH" w:eastAsia="fr-CH"/>
+              </w:rPr>
+              <w:br/>
+              <w:t>Pour pouvoir naviguer dans le site (gérer les matches, marquer un match, consulter une feuille de match)</w:t>
+            </w:r>
+          </w:p>
+          <w:p>
+            <w:pPr>
+              <w:rPr>
+                <w:lang w:val="fr-CH"/>
+              </w:rPr>
+            </w:pPr>
+          </w:p>
+        </w:tc>
+      </w:tr>
+      <w:tr>
+        <w:tc>
+          <w:tcPr>
+            <w:tcW w:w="3020" w:type="dxa"/>
+          </w:tcPr>
+          <w:p/>
+        </w:tc>
+        <w:tc>
+          <w:tcPr>
+            <w:tcW w:w="6040" w:type="dxa"/>
+          </w:tcPr>
+          <w:p>
+            <w:r>
+              <w:t xml:space="preserve">Quand l'utilisateur accède au site </w:t>
+            </w:r>
+          </w:p>
+          <w:p>
+            <w:r>
+              <w:t>Le menu principale s'affiche (maquette)</w:t>
+            </w:r>
+          </w:p>
+        </w:tc>
+      </w:tr>
+      <w:tr>
+        <w:tc>
+          <w:tcPr>
+            <w:tcW w:w="3020" w:type="dxa"/>
+          </w:tcPr>
+          <w:p/>
+        </w:tc>
+        <w:tc>
+          <w:tcPr>
+            <w:tcW w:w="6040" w:type="dxa"/>
+          </w:tcPr>
+          <w:p>
+            <w:r>
+              <w:t>Quand j'appuie sur un des boutons du menu (gérer les matchs, marquer un match, consulter une feuille de match)</w:t>
+            </w:r>
+          </w:p>
+          <w:p>
+            <w:r>
+              <w:t>la page correspondante s'affiche</w:t>
+            </w:r>
+          </w:p>
+        </w:tc>
+      </w:tr>
+      <w:tr>
+        <w:tc>
+          <w:tcPr>
+            <w:tcW w:w="3020" w:type="dxa"/>
+          </w:tcPr>
+          <w:p>
+            <w:r>
+              <w:t>Liste des matchs joués</w:t>
+            </w:r>
+          </w:p>
+        </w:tc>
+        <w:tc>
+          <w:tcPr>
+            <w:tcW w:w="6040" w:type="dxa"/>
+          </w:tcPr>
+          <w:p>
+            <w:r>
+              <w:rPr>
+                <w:shd w:val="clear" w:color="auto" w:fill="FFFFFF"/>
+              </w:rPr>
+              <w:t>En tant qu'organisateur du championnat,</w:t>
+            </w:r>
+            <w:r>
+              <w:br/>
+            </w:r>
+            <w:r>
+              <w:rPr>
+                <w:shd w:val="clear" w:color="auto" w:fill="FFFFFF"/>
+              </w:rPr>
+              <w:t>Je veux voir la liste des matches qui ont été joué</w:t>
+            </w:r>
+            <w:r>
+              <w:br/>
+            </w:r>
+            <w:r>
+              <w:rPr>
+                <w:shd w:val="clear" w:color="auto" w:fill="FFFFFF"/>
+              </w:rPr>
+              <w:t>Pour retrouver un match qui m'intéresse</w:t>
+            </w:r>
+          </w:p>
+        </w:tc>
+      </w:tr>
+      <w:tr>
+        <w:tc>
+          <w:tcPr>
+            <w:tcW w:w="3020" w:type="dxa"/>
+          </w:tcPr>
+          <w:p/>
+        </w:tc>
+        <w:tc>
+          <w:tcPr>
+            <w:tcW w:w="6040" w:type="dxa"/>
+          </w:tcPr>
+          <w:p>
+            <w:r>
+              <w:t>Dans la home page</w:t>
+            </w:r>
+          </w:p>
+          <w:p>
+            <w:r>
+              <w:t>Lorsque je clique 'consulter...''</w:t>
+            </w:r>
+          </w:p>
+          <w:p>
+            <w:r>
+              <w:t>l'onglet s'ouvre les matchs déjà joués sont affichés sous forme de liste du plus récent au plus ancien (voir maquette)</w:t>
+            </w:r>
+          </w:p>
+        </w:tc>
+      </w:tr>
+      <w:tr>
+        <w:tc>
+          <w:tcPr>
+            <w:tcW w:w="3020" w:type="dxa"/>
+          </w:tcPr>
+          <w:p/>
+        </w:tc>
+        <w:tc>
+          <w:tcPr>
+            <w:tcW w:w="6040" w:type="dxa"/>
+          </w:tcPr>
+          <w:p>
+            <w:r>
+              <w:t xml:space="preserve">Lorsque je clique sur un match </w:t>
+            </w:r>
+          </w:p>
+          <w:p>
+            <w:r>
+              <w:t>le détail s'affiche</w:t>
+            </w:r>
+          </w:p>
+        </w:tc>
+      </w:tr>
+      <w:tr>
+        <w:tc>
+          <w:tcPr>
+            <w:tcW w:w="3020" w:type="dxa"/>
+          </w:tcPr>
+          <w:p>
+            <w:r>
+              <w:t>Détails sur les matchs joués</w:t>
+            </w:r>
+          </w:p>
+        </w:tc>
+        <w:tc>
+          <w:tcPr>
+            <w:tcW w:w="6040" w:type="dxa"/>
+          </w:tcPr>
+          <w:p>
+            <w:r>
+              <w:rPr>
+                <w:shd w:val="clear" w:color="auto" w:fill="FFFFFF"/>
+              </w:rPr>
+              <w:t>En tant qu'organisateur,</w:t>
+            </w:r>
+            <w:r>
+              <w:br/>
+            </w:r>
+            <w:r>
+              <w:rPr>
+                <w:shd w:val="clear" w:color="auto" w:fill="FFFFFF"/>
+              </w:rPr>
+              <w:t xml:space="preserve">je veux consulter les détails sur </w:t>
+            </w:r>
+            <w:r>
+              <w:rPr>
+                <w:shd w:val="clear" w:color="auto" w:fill="FFFFFF"/>
+              </w:rPr>
+              <w:t>tous</w:t>
+            </w:r>
+            <w:r>
+              <w:rPr>
+                <w:shd w:val="clear" w:color="auto" w:fill="FFFFFF"/>
+              </w:rPr>
+              <w:t xml:space="preserve"> les matches déjà joués.</w:t>
+            </w:r>
+          </w:p>
+        </w:tc>
+      </w:tr>
+      <w:tr>
+        <w:tc>
+          <w:tcPr>
+            <w:tcW w:w="3020" w:type="dxa"/>
+          </w:tcPr>
+          <w:p/>
+        </w:tc>
+        <w:tc>
+          <w:tcPr>
+            <w:tcW w:w="6040" w:type="dxa"/>
+          </w:tcPr>
+          <w:p>
+            <w:r>
+              <w:t>Dans la liste des matches joués</w:t>
+            </w:r>
+          </w:p>
+          <w:p>
+            <w:r>
+              <w:t>Quand je clique sur un des match</w:t>
+            </w:r>
+            <w:r>
+              <w:t>s</w:t>
+            </w:r>
+          </w:p>
+          <w:p>
+            <w:r>
+              <w:t>on arrive sur cette page (maquette)</w:t>
+            </w:r>
+          </w:p>
+        </w:tc>
+      </w:tr>
+      <w:tr>
+        <w:tc>
+          <w:tcPr>
+            <w:tcW w:w="3020" w:type="dxa"/>
+          </w:tcPr>
+          <w:p/>
+        </w:tc>
+        <w:tc>
+          <w:tcPr>
+            <w:tcW w:w="6040" w:type="dxa"/>
+          </w:tcPr>
+          <w:p>
+            <w:r>
+              <w:t>Quand je clique sur le nom d'une des deux équipe cela me renvoie dans la page correspondante à cette équipe.</w:t>
+            </w:r>
+          </w:p>
+        </w:tc>
+      </w:tr>
+      <w:tr>
+        <w:tc>
+          <w:tcPr>
+            <w:tcW w:w="3020" w:type="dxa"/>
+          </w:tcPr>
+          <w:p/>
+        </w:tc>
+        <w:tc>
+          <w:tcPr>
+            <w:tcW w:w="6040" w:type="dxa"/>
+          </w:tcPr>
+          <w:p>
+            <w:r>
+              <w:t>Quand je clique sur le bouton "Retour" en haut à gauche cela me renvoie à la page précédente qui est la liste des matches joués.</w:t>
+            </w:r>
+          </w:p>
+        </w:tc>
+      </w:tr>
+      <w:tr>
+        <w:tc>
+          <w:tcPr>
+            <w:tcW w:w="3020" w:type="dxa"/>
+          </w:tcPr>
+          <w:p>
+            <w:r>
+              <w:t>Liste des matchs du jour</w:t>
+            </w:r>
+          </w:p>
+        </w:tc>
+        <w:tc>
+          <w:tcPr>
+            <w:tcW w:w="6040" w:type="dxa"/>
+          </w:tcPr>
+          <w:p>
+            <w:r>
+              <w:rPr>
+                <w:shd w:val="clear" w:color="auto" w:fill="FFFFFF"/>
+              </w:rPr>
+              <w:t>En tant que marqueur</w:t>
+            </w:r>
+            <w:r>
+              <w:br/>
+            </w:r>
+            <w:r>
+              <w:rPr>
+                <w:shd w:val="clear" w:color="auto" w:fill="FFFFFF"/>
+              </w:rPr>
+              <w:t>Je veux voir la liste des matches qui ont lieu aujourd'hui</w:t>
+            </w:r>
+            <w:r>
+              <w:br/>
+            </w:r>
+            <w:r>
+              <w:rPr>
+                <w:shd w:val="clear" w:color="auto" w:fill="FFFFFF"/>
+              </w:rPr>
+              <w:t>afin de sélectionner celui que je dois marquer</w:t>
+            </w:r>
+          </w:p>
+        </w:tc>
+      </w:tr>
+      <w:tr>
+        <w:tc>
+          <w:tcPr>
+            <w:tcW w:w="3020" w:type="dxa"/>
+          </w:tcPr>
+          <w:p/>
+        </w:tc>
+        <w:tc>
+          <w:tcPr>
+            <w:tcW w:w="6040" w:type="dxa"/>
+          </w:tcPr>
+          <w:p>
+            <w:r>
+              <w:t>Quand le marqueur clique sur l'</w:t>
+            </w:r>
+            <w:r>
+              <w:t>icône</w:t>
+            </w:r>
+            <w:r>
+              <w:t xml:space="preserve"> ? sur la ligne d'un match</w:t>
+            </w:r>
+          </w:p>
+          <w:p>
+            <w:r>
+              <w:t>Des informations supplémentaire s'affiche en dessous de la ligne(maquette)</w:t>
+            </w:r>
+          </w:p>
+        </w:tc>
+      </w:tr>
+      <w:tr>
+        <w:tc>
+          <w:tcPr>
+            <w:tcW w:w="3020" w:type="dxa"/>
+          </w:tcPr>
+          <w:p/>
+        </w:tc>
+        <w:tc>
+          <w:tcPr>
+            <w:tcW w:w="6040" w:type="dxa"/>
+          </w:tcPr>
+          <w:p>
+            <w:r>
+              <w:t>Dans la liste des matches</w:t>
+            </w:r>
+          </w:p>
+          <w:p>
+            <w:r>
+              <w:t>Quand je clique sur ? d'un match qui a lieu aujourd'hui</w:t>
+            </w:r>
+          </w:p>
+          <w:p>
+            <w:r>
+              <w:t>Un bouton 'Marquer' apparaît</w:t>
+            </w:r>
+          </w:p>
+        </w:tc>
+      </w:tr>
+      <w:tr>
+        <w:tc>
+          <w:tcPr>
+            <w:tcW w:w="3020" w:type="dxa"/>
+          </w:tcPr>
+          <w:p/>
+        </w:tc>
+        <w:tc>
+          <w:tcPr>
+            <w:tcW w:w="6040" w:type="dxa"/>
+          </w:tcPr>
+          <w:p>
+            <w:r>
+              <w:t>Dans la section étendue d'un match dans les matches du jour (maquette)</w:t>
+            </w:r>
+          </w:p>
+          <w:p>
+            <w:r>
+              <w:t>Lorsque qu'un marqueur clique sur le bouton Marquer,</w:t>
+            </w:r>
+          </w:p>
+          <w:p>
+            <w:r>
+              <w:t>la fenêtre de marquage du match en question s'ouvre</w:t>
+            </w:r>
+          </w:p>
+        </w:tc>
+      </w:tr>
+      <w:tr>
+        <w:tc>
+          <w:tcPr>
+            <w:tcW w:w="3020" w:type="dxa"/>
+          </w:tcPr>
+          <w:p/>
+        </w:tc>
+        <w:tc>
+          <w:tcPr>
+            <w:tcW w:w="6040" w:type="dxa"/>
+          </w:tcPr>
+          <w:p>
+            <w:r>
+              <w:t>Quand le marqueur clique sur le calendrier et choisi une date(maquette)</w:t>
+            </w:r>
+          </w:p>
+          <w:p>
+            <w:r>
+              <w:t>La liste des matchs se met à jour selon la date choisie</w:t>
+            </w:r>
+          </w:p>
+        </w:tc>
+      </w:tr>
+      <w:tr>
+        <w:tc>
+          <w:tcPr>
+            <w:tcW w:w="3020" w:type="dxa"/>
+          </w:tcPr>
+          <w:p/>
+        </w:tc>
+        <w:tc>
+          <w:tcPr>
+            <w:tcW w:w="6040" w:type="dxa"/>
+          </w:tcPr>
+          <w:p>
+            <w:r>
+              <w:t>Quand le marqueur appuie sur la flèche de droite (maquette)</w:t>
+            </w:r>
+          </w:p>
+          <w:p>
+            <w:r>
+              <w:t>La date en haut augmente de 1 jour et les matchs se mette à jour</w:t>
+            </w:r>
+          </w:p>
+        </w:tc>
+      </w:tr>
+      <w:tr>
+        <w:tc>
+          <w:tcPr>
+            <w:tcW w:w="3020" w:type="dxa"/>
+          </w:tcPr>
+          <w:p/>
+        </w:tc>
+        <w:tc>
+          <w:tcPr>
+            <w:tcW w:w="6040" w:type="dxa"/>
+          </w:tcPr>
+          <w:p>
+            <w:r>
+              <w:t>Quand le marqueur appuie sur la flèche de gauche (maquette)</w:t>
+            </w:r>
+          </w:p>
+          <w:p>
+            <w:r>
+              <w:t>La date en haut diminue de 1 jour et les matchs se mette à jour</w:t>
+            </w:r>
+          </w:p>
+        </w:tc>
+      </w:tr>
+      <w:tr>
+        <w:tc>
+          <w:tcPr>
+            <w:tcW w:w="3020" w:type="dxa"/>
+          </w:tcPr>
+          <w:p>
+            <w:r>
+              <w:t>Liste des matchs</w:t>
+            </w:r>
+          </w:p>
+        </w:tc>
+        <w:tc>
+          <w:tcPr>
+            <w:tcW w:w="6040" w:type="dxa"/>
+          </w:tcPr>
+          <w:p>
+            <w:r>
+              <w:rPr>
+                <w:shd w:val="clear" w:color="auto" w:fill="FFFFFF"/>
+              </w:rPr>
+              <w:t>En tant qu'organisateur du championnat</w:t>
+            </w:r>
+            <w:r>
+              <w:br/>
+            </w:r>
+            <w:r>
+              <w:rPr>
+                <w:shd w:val="clear" w:color="auto" w:fill="FFFFFF"/>
+              </w:rPr>
+              <w:t>Je veux voir la liste de tous les matches existants</w:t>
+            </w:r>
+            <w:r>
+              <w:br/>
+            </w:r>
+            <w:r>
+              <w:rPr>
+                <w:shd w:val="clear" w:color="auto" w:fill="FFFFFF"/>
+              </w:rPr>
+              <w:t>Pour voir quel(s) match(s) manque ou doit être déplacé</w:t>
+            </w:r>
+          </w:p>
+        </w:tc>
+      </w:tr>
+      <w:tr>
+        <w:tc>
+          <w:tcPr>
+            <w:tcW w:w="3020" w:type="dxa"/>
+          </w:tcPr>
+          <w:p/>
+        </w:tc>
+        <w:tc>
+          <w:tcPr>
+            <w:tcW w:w="6040" w:type="dxa"/>
+          </w:tcPr>
+          <w:p>
+            <w:r>
+              <w:t>Quand l'organisateur clique sur un match</w:t>
+            </w:r>
+          </w:p>
+          <w:p>
+            <w:r>
+              <w:t>la page de détail de celui-ci s'affiche</w:t>
+            </w:r>
+          </w:p>
+        </w:tc>
+      </w:tr>
+      <w:tr>
+        <w:tc>
+          <w:tcPr>
+            <w:tcW w:w="3020" w:type="dxa"/>
+          </w:tcPr>
+          <w:p/>
+        </w:tc>
+        <w:tc>
+          <w:tcPr>
+            <w:tcW w:w="6040" w:type="dxa"/>
+          </w:tcPr>
+          <w:p>
+            <w:r>
+              <w:t>Quand l'organisateur clique sur matchs joué</w:t>
+            </w:r>
+          </w:p>
+          <w:p>
+            <w:r>
+              <w:t>les matchs joué s'affichent (maquette)</w:t>
+            </w:r>
+          </w:p>
+        </w:tc>
+      </w:tr>
+      <w:tr>
+        <w:tc>
+          <w:tcPr>
+            <w:tcW w:w="3020" w:type="dxa"/>
+          </w:tcPr>
+          <w:p/>
+        </w:tc>
+        <w:tc>
+          <w:tcPr>
+            <w:tcW w:w="6040" w:type="dxa"/>
+          </w:tcPr>
+          <w:p>
+            <w:pPr>
+              <w:tabs>
+                <w:tab w:val="left" w:pos="1470"/>
+              </w:tabs>
+            </w:pPr>
+            <w:r>
+              <w:t>Quand l'organisateur clique sur matchs à jouer</w:t>
+            </w:r>
+          </w:p>
+          <w:p>
+            <w:pPr>
+              <w:tabs>
+                <w:tab w:val="left" w:pos="1470"/>
+              </w:tabs>
+            </w:pPr>
+            <w:r>
+              <w:t>les matchs à jouer s'affichent (maquette)</w:t>
+            </w:r>
+          </w:p>
+        </w:tc>
+      </w:tr>
+      <w:tr>
+        <w:tc>
+          <w:tcPr>
+            <w:tcW w:w="3020" w:type="dxa"/>
+          </w:tcPr>
+          <w:p/>
+        </w:tc>
+        <w:tc>
+          <w:tcPr>
+            <w:tcW w:w="6040" w:type="dxa"/>
+          </w:tcPr>
+          <w:p>
+            <w:r>
+              <w:t>Quand l'utilisateur clique sur créer un match</w:t>
+            </w:r>
+          </w:p>
+          <w:p>
+            <w:r>
+              <w:t>la page de création de matchs s'affiche</w:t>
+            </w:r>
+          </w:p>
+        </w:tc>
+      </w:tr>
+      <w:tr>
+        <w:tc>
+          <w:tcPr>
+            <w:tcW w:w="3020" w:type="dxa"/>
+          </w:tcPr>
+          <w:p>
+            <w:r>
+              <w:t>Page de début du match</w:t>
+            </w:r>
+          </w:p>
+        </w:tc>
+        <w:tc>
+          <w:tcPr>
+            <w:tcW w:w="6040" w:type="dxa"/>
+          </w:tcPr>
+          <w:p>
+            <w:r>
+              <w:rPr>
+                <w:shd w:val="clear" w:color="auto" w:fill="FFFFFF"/>
+              </w:rPr>
+              <w:t>En tant que marqueur</w:t>
+            </w:r>
+            <w:r>
+              <w:br/>
+            </w:r>
+            <w:r>
+              <w:rPr>
+                <w:shd w:val="clear" w:color="auto" w:fill="FFFFFF"/>
+              </w:rPr>
+              <w:t>Je veux annoncer le début du match</w:t>
+            </w:r>
+          </w:p>
+        </w:tc>
+      </w:tr>
+      <w:tr>
+        <w:tc>
+          <w:tcPr>
+            <w:tcW w:w="3020" w:type="dxa"/>
+          </w:tcPr>
+          <w:p/>
+        </w:tc>
+        <w:tc>
+          <w:tcPr>
+            <w:tcW w:w="6040" w:type="dxa"/>
+          </w:tcPr>
+          <w:p>
+            <w:r>
+              <w:t>Quand le marqueur clique sur lancer le match</w:t>
+            </w:r>
+          </w:p>
+          <w:p>
+            <w:r>
+              <w:t>La page de marquage du match s'affiche</w:t>
+            </w:r>
+          </w:p>
+        </w:tc>
+      </w:tr>
+      <w:tr>
+        <w:tc>
+          <w:tcPr>
+            <w:tcW w:w="3020" w:type="dxa"/>
+          </w:tcPr>
+          <w:p/>
+        </w:tc>
+        <w:tc>
+          <w:tcPr>
+            <w:tcW w:w="6040" w:type="dxa"/>
+          </w:tcPr>
+          <w:p>
+            <w:r>
+              <w:t>Quand le marqueur clique sur Rectifier les données</w:t>
+            </w:r>
+          </w:p>
+          <w:p>
+            <w:r>
+              <w:t>La page de rectification des données s'affiche</w:t>
+            </w:r>
+          </w:p>
+        </w:tc>
+      </w:tr>
+      <w:tr>
+        <w:tc>
+          <w:tcPr>
+            <w:tcW w:w="3020" w:type="dxa"/>
+          </w:tcPr>
+          <w:p>
+            <w:r>
+              <w:t>Affichage du match en cour</w:t>
+            </w:r>
+          </w:p>
+        </w:tc>
+        <w:tc>
+          <w:tcPr>
+            <w:tcW w:w="6040" w:type="dxa"/>
+          </w:tcPr>
+          <w:p>
+            <w:r>
+              <w:t>En tant que marqueur</w:t>
+            </w:r>
+          </w:p>
+          <w:p>
+            <w:r>
+              <w:t>Je veux que le match s'affiche</w:t>
+            </w:r>
+          </w:p>
+          <w:p>
+            <w:r>
+              <w:t>Pour pouvoir suivre le déroulé du match</w:t>
+            </w:r>
+          </w:p>
+        </w:tc>
+      </w:tr>
+      <w:tr>
+        <w:tc>
+          <w:tcPr>
+            <w:tcW w:w="3020" w:type="dxa"/>
+          </w:tcPr>
+          <w:p/>
+        </w:tc>
+        <w:tc>
+          <w:tcPr>
+            <w:tcW w:w="6040" w:type="dxa"/>
+          </w:tcPr>
+          <w:p>
+            <w:r>
+              <w:t>A chaque changement de serveur</w:t>
+            </w:r>
+          </w:p>
+          <w:p>
+            <w:r>
+              <w:t>Les positions des joueurs sont misent a jour (selon les positions de départ)</w:t>
+            </w:r>
+          </w:p>
+        </w:tc>
+      </w:tr>
+      <w:tr>
+        <w:tc>
+          <w:tcPr>
+            <w:tcW w:w="3020" w:type="dxa"/>
+          </w:tcPr>
+          <w:p/>
+        </w:tc>
+        <w:tc>
+          <w:tcPr>
+            <w:tcW w:w="6040" w:type="dxa"/>
+          </w:tcPr>
+          <w:p>
+            <w:r>
+              <w:t>Quand une équipe gagne un set</w:t>
+            </w:r>
+          </w:p>
+          <w:p>
+            <w:r>
+              <w:t xml:space="preserve">un </w:t>
+            </w:r>
+            <w:proofErr w:type="spellStart"/>
+            <w:r>
+              <w:t>timer</w:t>
+            </w:r>
+            <w:proofErr w:type="spellEnd"/>
+            <w:r>
+              <w:t xml:space="preserve"> de 3 minute se lance</w:t>
+            </w:r>
+          </w:p>
+        </w:tc>
+      </w:tr>
+      <w:tr>
+        <w:tc>
+          <w:tcPr>
+            <w:tcW w:w="3020" w:type="dxa"/>
+          </w:tcPr>
+          <w:p/>
+        </w:tc>
+        <w:tc>
+          <w:tcPr>
+            <w:tcW w:w="6040" w:type="dxa"/>
+          </w:tcPr>
+          <w:p>
+            <w:r>
+              <w:t xml:space="preserve">Quand une équipe gagne un set ou </w:t>
+            </w:r>
+            <w:r>
+              <w:t>qu’une</w:t>
+            </w:r>
+            <w:r>
+              <w:t xml:space="preserve"> des 2 équipes atteint le score de 8 pendant le 5e set</w:t>
+            </w:r>
+          </w:p>
+          <w:p>
+            <w:r>
+              <w:t xml:space="preserve">Les équipes change de </w:t>
+            </w:r>
+            <w:r>
+              <w:t>côté</w:t>
+            </w:r>
+            <w:r>
+              <w:t xml:space="preserve"> du terrain</w:t>
+            </w:r>
+          </w:p>
+        </w:tc>
+      </w:tr>
+      <w:tr>
+        <w:tc>
+          <w:tcPr>
+            <w:tcW w:w="3020" w:type="dxa"/>
+          </w:tcPr>
+          <w:p>
+            <w:r>
+              <w:t>Modifier le score d’une équipe</w:t>
+            </w:r>
+          </w:p>
+        </w:tc>
+        <w:tc>
+          <w:tcPr>
+            <w:tcW w:w="6040" w:type="dxa"/>
+          </w:tcPr>
+          <w:p>
+            <w:r>
+              <w:rPr>
+                <w:shd w:val="clear" w:color="auto" w:fill="FFFFFF"/>
+              </w:rPr>
+              <w:t>En tant qu'utilisateur,</w:t>
+            </w:r>
+            <w:r>
+              <w:br/>
+            </w:r>
+            <w:r>
+              <w:rPr>
+                <w:shd w:val="clear" w:color="auto" w:fill="FFFFFF"/>
+              </w:rPr>
+              <w:t>je veux pouvoir modifier le score de l'équipe</w:t>
+            </w:r>
+            <w:r>
+              <w:br/>
+            </w:r>
+            <w:r>
+              <w:rPr>
+                <w:shd w:val="clear" w:color="auto" w:fill="FFFFFF"/>
+              </w:rPr>
+              <w:t>Pour pouvoir mettre à jour les scores</w:t>
+            </w:r>
+          </w:p>
+        </w:tc>
+      </w:tr>
+      <w:tr>
+        <w:tc>
+          <w:tcPr>
+            <w:tcW w:w="3020" w:type="dxa"/>
+          </w:tcPr>
+          <w:p/>
+        </w:tc>
+        <w:tc>
+          <w:tcPr>
+            <w:tcW w:w="6040" w:type="dxa"/>
+          </w:tcPr>
+          <w:p>
+            <w:r>
+              <w:t>Lors de l'appui du bouton "+"</w:t>
+            </w:r>
+          </w:p>
+          <w:p>
+            <w:r>
+              <w:lastRenderedPageBreak/>
+              <w:t>le score de l'équipe augmente de 1.</w:t>
+            </w:r>
+          </w:p>
+        </w:tc>
+      </w:tr>
+      <w:tr>
+        <w:tc>
+          <w:tcPr>
+            <w:tcW w:w="3020" w:type="dxa"/>
+          </w:tcPr>
+          <w:p/>
+        </w:tc>
+        <w:tc>
+          <w:tcPr>
+            <w:tcW w:w="6040" w:type="dxa"/>
+          </w:tcPr>
+          <w:p>
+            <w:r>
+              <w:t xml:space="preserve">Lors du l’appui </w:t>
+            </w:r>
+            <w:r>
+              <w:t>du bouton "-"</w:t>
+            </w:r>
+          </w:p>
+          <w:p>
+            <w:r>
+              <w:t>le score de l'équipe diminue de 1.</w:t>
+            </w:r>
+          </w:p>
+        </w:tc>
+      </w:tr>
+      <w:tr>
+        <w:tc>
+          <w:tcPr>
+            <w:tcW w:w="3020" w:type="dxa"/>
+          </w:tcPr>
+          <w:p>
+            <w:r>
+              <w:t>Temps mort</w:t>
+            </w:r>
+          </w:p>
+        </w:tc>
+        <w:tc>
+          <w:tcPr>
+            <w:tcW w:w="6040" w:type="dxa"/>
+          </w:tcPr>
+          <w:p>
+            <w:r>
+              <w:rPr>
+                <w:shd w:val="clear" w:color="auto" w:fill="FFFFFF"/>
+              </w:rPr>
+              <w:t>En tant qu'utilisateur</w:t>
+            </w:r>
+            <w:r>
+              <w:br/>
+            </w:r>
+            <w:r>
+              <w:rPr>
+                <w:shd w:val="clear" w:color="auto" w:fill="FFFFFF"/>
+              </w:rPr>
+              <w:t>Je veux un bouton temps morts</w:t>
+            </w:r>
+            <w:r>
+              <w:br/>
+            </w:r>
+            <w:r>
+              <w:rPr>
+                <w:shd w:val="clear" w:color="auto" w:fill="FFFFFF"/>
+              </w:rPr>
+              <w:t>Pour pouvoir lancer le chronomètre des temps morts</w:t>
+            </w:r>
+          </w:p>
+        </w:tc>
+      </w:tr>
+      <w:tr>
+        <w:tc>
+          <w:tcPr>
+            <w:tcW w:w="3020" w:type="dxa"/>
+          </w:tcPr>
+          <w:p/>
+        </w:tc>
+        <w:tc>
+          <w:tcPr>
+            <w:tcW w:w="6040" w:type="dxa"/>
+          </w:tcPr>
+          <w:p>
+            <w:r>
+              <w:t>Quand j'appuie sur le bouton temps mort</w:t>
+            </w:r>
+          </w:p>
+          <w:p>
+            <w:r>
+              <w:t xml:space="preserve">un </w:t>
+            </w:r>
+            <w:proofErr w:type="spellStart"/>
+            <w:r>
+              <w:t>timer</w:t>
+            </w:r>
+            <w:proofErr w:type="spellEnd"/>
+            <w:r>
+              <w:t xml:space="preserve"> de 30s se lance</w:t>
+            </w:r>
+          </w:p>
+        </w:tc>
+      </w:tr>
+      <w:tr>
+        <w:tc>
+          <w:tcPr>
+            <w:tcW w:w="3020" w:type="dxa"/>
+          </w:tcPr>
+          <w:p/>
+        </w:tc>
+        <w:tc>
+          <w:tcPr>
+            <w:tcW w:w="6040" w:type="dxa"/>
+          </w:tcPr>
+          <w:p>
+            <w:r>
+              <w:t>Quand j'appuie sur le bouton temps mort alors que l'équipe a déjà fait 2 temps mort durant le set</w:t>
+            </w:r>
+          </w:p>
+          <w:p>
+            <w:r>
+              <w:t>une pop-up apparait</w:t>
+            </w:r>
+          </w:p>
+        </w:tc>
+      </w:tr>
+      <w:tr>
+        <w:tc>
+          <w:tcPr>
+            <w:tcW w:w="3020" w:type="dxa"/>
+          </w:tcPr>
+          <w:p>
+            <w:r>
+              <w:t xml:space="preserve">Gérer les changements de joueurs </w:t>
+            </w:r>
+          </w:p>
+        </w:tc>
+        <w:tc>
+          <w:tcPr>
+            <w:tcW w:w="6040" w:type="dxa"/>
+          </w:tcPr>
+          <w:p>
+            <w:r>
+              <w:t xml:space="preserve">En tant que marqueur </w:t>
+            </w:r>
+          </w:p>
+          <w:p>
+            <w:r>
+              <w:t>Je veux pouvoir noter les changements de joueurs</w:t>
+            </w:r>
+          </w:p>
+        </w:tc>
+      </w:tr>
+      <w:tr>
+        <w:tc>
+          <w:tcPr>
+            <w:tcW w:w="3020" w:type="dxa"/>
+          </w:tcPr>
+          <w:p/>
+        </w:tc>
+        <w:tc>
+          <w:tcPr>
+            <w:tcW w:w="6040" w:type="dxa"/>
+          </w:tcPr>
+          <w:p>
+            <w:r>
+              <w:t>Quand le marqueur glisse l'</w:t>
+            </w:r>
+            <w:r>
+              <w:t>icône</w:t>
+            </w:r>
+            <w:r>
+              <w:t xml:space="preserve"> du joueur qui quitte le terrain sur l'</w:t>
+            </w:r>
+            <w:r>
+              <w:t>icône</w:t>
+            </w:r>
+            <w:r>
+              <w:t xml:space="preserve"> de celui qui rentre</w:t>
+            </w:r>
+          </w:p>
+          <w:p>
+            <w:r>
+              <w:t>l'</w:t>
+            </w:r>
+            <w:r>
+              <w:t>icône</w:t>
+            </w:r>
+            <w:r>
+              <w:t xml:space="preserve"> du joueur qui rentre s'affichage à la bonne position</w:t>
+            </w:r>
+          </w:p>
+        </w:tc>
+      </w:tr>
+      <w:tr>
+        <w:tc>
+          <w:tcPr>
+            <w:tcW w:w="3020" w:type="dxa"/>
+          </w:tcPr>
+          <w:p/>
+        </w:tc>
+        <w:tc>
+          <w:tcPr>
+            <w:tcW w:w="6040" w:type="dxa"/>
+          </w:tcPr>
+          <w:p>
+            <w:r>
+              <w:t>Quand le marqueur glisse l'</w:t>
+            </w:r>
+            <w:r>
+              <w:t>icône</w:t>
+            </w:r>
+            <w:r>
+              <w:t xml:space="preserve"> du joueur qui quitte le terrain sur l'</w:t>
+            </w:r>
+            <w:r>
+              <w:t>icône</w:t>
+            </w:r>
+            <w:r>
+              <w:t xml:space="preserve"> de celui qui rentre</w:t>
+            </w:r>
+          </w:p>
+          <w:p>
+            <w:r>
+              <w:t>l'</w:t>
+            </w:r>
+            <w:r>
+              <w:t>icône</w:t>
+            </w:r>
+            <w:r>
+              <w:t xml:space="preserve"> du joueur qui sort s'affiche en dessous de l'ancienne position de l'</w:t>
+            </w:r>
+            <w:r>
+              <w:t>icône</w:t>
+            </w:r>
+            <w:r>
+              <w:t xml:space="preserve"> du joueur rentrant</w:t>
+            </w:r>
+          </w:p>
+        </w:tc>
+      </w:tr>
+      <w:tr>
+        <w:tc>
+          <w:tcPr>
+            <w:tcW w:w="3020" w:type="dxa"/>
+          </w:tcPr>
+          <w:p/>
+        </w:tc>
+        <w:tc>
+          <w:tcPr>
+            <w:tcW w:w="6040" w:type="dxa"/>
+          </w:tcPr>
+          <w:p>
+            <w:r>
+              <w:t>Quand un joueur rentre sur le terrain</w:t>
+            </w:r>
+          </w:p>
+          <w:p>
+            <w:r>
+              <w:t>son icône devient opaque et l'icône du joueur changer vient se mettre en dessous de l'icône opaque</w:t>
+            </w:r>
+          </w:p>
+        </w:tc>
+      </w:tr>
+      <w:tr>
+        <w:tc>
+          <w:tcPr>
+            <w:tcW w:w="3020" w:type="dxa"/>
+          </w:tcPr>
+          <w:p/>
+        </w:tc>
+        <w:tc>
+          <w:tcPr>
+            <w:tcW w:w="6040" w:type="dxa"/>
+          </w:tcPr>
+          <w:p>
+            <w:r>
+              <w:t>Quand le marqueur effectue un changement entre deux joueur dont un a déjà une paire de changement avec un autre joueur,</w:t>
+            </w:r>
+          </w:p>
+          <w:p>
+            <w:r>
+              <w:t>Une pop-up d'erreur s'affiche</w:t>
+            </w:r>
+          </w:p>
+        </w:tc>
+      </w:tr>
+      <w:tr>
+        <w:tc>
+          <w:tcPr>
+            <w:tcW w:w="3020" w:type="dxa"/>
+          </w:tcPr>
+          <w:p>
+            <w:r>
+              <w:t>Fin du match</w:t>
+            </w:r>
+          </w:p>
+        </w:tc>
+        <w:tc>
+          <w:tcPr>
+            <w:tcW w:w="6040" w:type="dxa"/>
+          </w:tcPr>
+          <w:p>
+            <w:r>
+              <w:rPr>
+                <w:shd w:val="clear" w:color="auto" w:fill="FFFFFF"/>
+              </w:rPr>
+              <w:t>En tant qu'utilisateur</w:t>
+            </w:r>
+            <w:r>
+              <w:br/>
+            </w:r>
+            <w:r>
+              <w:rPr>
+                <w:shd w:val="clear" w:color="auto" w:fill="FFFFFF"/>
+              </w:rPr>
+              <w:t>Je veux pouvoir déterminer une équipe gagnante automatiquement lorsqu'une équipe rempli les conditions de victoires,</w:t>
+            </w:r>
+            <w:r>
+              <w:br/>
+            </w:r>
+            <w:r>
+              <w:rPr>
+                <w:shd w:val="clear" w:color="auto" w:fill="FFFFFF"/>
+              </w:rPr>
+              <w:t>Pour pouvoir simplifier le remplissage de la feuille des scores</w:t>
+            </w:r>
+          </w:p>
+        </w:tc>
+      </w:tr>
+      <w:tr>
+        <w:tc>
+          <w:tcPr>
+            <w:tcW w:w="3020" w:type="dxa"/>
+          </w:tcPr>
+          <w:p/>
+        </w:tc>
+        <w:tc>
+          <w:tcPr>
+            <w:tcW w:w="6040" w:type="dxa"/>
+          </w:tcPr>
+          <w:p>
+            <w:r>
+              <w:t xml:space="preserve">Lorsqu'une équipe a gagné 3 sets </w:t>
+            </w:r>
+          </w:p>
+          <w:p>
+            <w:r>
+              <w:t xml:space="preserve"> le match s'arrête</w:t>
+            </w:r>
+          </w:p>
+        </w:tc>
+      </w:tr>
+      <w:tr>
+        <w:tc>
+          <w:tcPr>
+            <w:tcW w:w="3020" w:type="dxa"/>
+          </w:tcPr>
+          <w:p/>
+        </w:tc>
+        <w:tc>
+          <w:tcPr>
+            <w:tcW w:w="6040" w:type="dxa"/>
+          </w:tcPr>
+          <w:p>
+            <w:r>
+              <w:t xml:space="preserve">Lorsque le match est terminé </w:t>
+            </w:r>
+          </w:p>
+          <w:p>
+            <w:r>
+              <w:t>la feuille se génère automatiquement avec toutes les valeurs inscrites durant le match</w:t>
+            </w:r>
+          </w:p>
+        </w:tc>
+      </w:tr>
+      <w:tr>
+        <w:tc>
+          <w:tcPr>
+            <w:tcW w:w="3020" w:type="dxa"/>
+          </w:tcPr>
+          <w:p>
+            <w:r>
+              <w:t>Set gagné</w:t>
+            </w:r>
+          </w:p>
+        </w:tc>
+        <w:tc>
+          <w:tcPr>
+            <w:tcW w:w="6040" w:type="dxa"/>
+          </w:tcPr>
+          <w:p>
+            <w:r>
+              <w:rPr>
+                <w:shd w:val="clear" w:color="auto" w:fill="FFFFFF"/>
+              </w:rPr>
+              <w:t>En tant que marqueur,</w:t>
+            </w:r>
+            <w:r>
+              <w:br/>
+            </w:r>
+            <w:r>
+              <w:rPr>
+                <w:shd w:val="clear" w:color="auto" w:fill="FFFFFF"/>
+              </w:rPr>
+              <w:t>Je veux que lorsqu'une équipe arrive à 25 points elle remporte le set actuel.</w:t>
+            </w:r>
+            <w:r>
+              <w:br/>
+            </w:r>
+            <w:r>
+              <w:rPr>
+                <w:shd w:val="clear" w:color="auto" w:fill="FFFFFF"/>
+              </w:rPr>
+              <w:t>Pour qu'il y aille un gagnant à la fin.</w:t>
+            </w:r>
+          </w:p>
+        </w:tc>
+      </w:tr>
+      <w:tr>
+        <w:tc>
+          <w:tcPr>
+            <w:tcW w:w="3020" w:type="dxa"/>
+          </w:tcPr>
+          <w:p/>
+        </w:tc>
+        <w:tc>
+          <w:tcPr>
+            <w:tcW w:w="6040" w:type="dxa"/>
+          </w:tcPr>
+          <w:p>
+            <w:r>
+              <w:t xml:space="preserve">Quand une </w:t>
+            </w:r>
+            <w:r>
+              <w:t>des deux équipes</w:t>
+            </w:r>
+            <w:r>
+              <w:t xml:space="preserve"> arrive à 25 points avec minimum de 2 points d'écart</w:t>
+            </w:r>
+          </w:p>
+          <w:p>
+            <w:r>
+              <w:t>le nombre de set gagné de l'équipe augmente de 1</w:t>
+            </w:r>
+          </w:p>
+        </w:tc>
+      </w:tr>
+      <w:tr>
+        <w:tc>
+          <w:tcPr>
+            <w:tcW w:w="3020" w:type="dxa"/>
+          </w:tcPr>
+          <w:p/>
+        </w:tc>
+        <w:tc>
+          <w:tcPr>
+            <w:tcW w:w="6040" w:type="dxa"/>
+          </w:tcPr>
+          <w:p>
+            <w:r>
+              <w:t xml:space="preserve">Quand une </w:t>
+            </w:r>
+            <w:r>
+              <w:t>des deux équipes</w:t>
+            </w:r>
+            <w:r>
+              <w:t xml:space="preserve"> arrive à 15 points avec minimum de 2 points d'écart</w:t>
+            </w:r>
+          </w:p>
+          <w:p>
+            <w:r>
+              <w:lastRenderedPageBreak/>
+              <w:t>le nombre de set gagné de l'équipe augmente de 1</w:t>
+            </w:r>
+          </w:p>
+        </w:tc>
+      </w:tr>
+      <w:tr>
+        <w:tc>
+          <w:tcPr>
+            <w:tcW w:w="3020" w:type="dxa"/>
+          </w:tcPr>
+          <w:p/>
+        </w:tc>
+        <w:tc>
+          <w:tcPr>
+            <w:tcW w:w="6040" w:type="dxa"/>
+          </w:tcPr>
+          <w:p>
+            <w:r>
+              <w:t xml:space="preserve">Quand une équipe atteint 25 points et que l'écart de 2 points n'est pas respecté </w:t>
+            </w:r>
+          </w:p>
+          <w:p>
+            <w:r>
+              <w:t>le match continue</w:t>
+            </w:r>
+          </w:p>
+        </w:tc>
+      </w:tr>
+      <w:tr>
+        <w:tc>
+          <w:tcPr>
+            <w:tcW w:w="3020" w:type="dxa"/>
+          </w:tcPr>
+          <w:p/>
+        </w:tc>
+        <w:tc>
+          <w:tcPr>
+            <w:tcW w:w="6040" w:type="dxa"/>
+          </w:tcPr>
+          <w:p>
+            <w:r>
+              <w:t xml:space="preserve">Quand une équipe arrive à avoir 2 points d'écart une fois le nombre de points nécessaire </w:t>
+            </w:r>
+            <w:r>
+              <w:t>à</w:t>
+            </w:r>
+            <w:r>
+              <w:t xml:space="preserve"> la victoire du set dépassé  </w:t>
+            </w:r>
+          </w:p>
+          <w:p>
+            <w:r>
+              <w:t>le nombre de set gagné de l'équipe augmente de 1</w:t>
+            </w:r>
+          </w:p>
+        </w:tc>
+      </w:tr>
+      <w:tr>
+        <w:tc>
+          <w:tcPr>
+            <w:tcW w:w="3020" w:type="dxa"/>
+          </w:tcPr>
+          <w:p>
+            <w:r>
+              <w:t>Navigation</w:t>
+            </w:r>
+          </w:p>
+        </w:tc>
+        <w:tc>
+          <w:tcPr>
+            <w:tcW w:w="6040" w:type="dxa"/>
+          </w:tcPr>
+          <w:p>
+            <w:r>
+              <w:rPr>
+                <w:shd w:val="clear" w:color="auto" w:fill="FFFFFF"/>
+              </w:rPr>
+              <w:t>En tant qu'utilisateur,</w:t>
+            </w:r>
+            <w:r>
+              <w:br/>
+            </w:r>
+            <w:r>
+              <w:rPr>
+                <w:shd w:val="clear" w:color="auto" w:fill="FFFFFF"/>
+              </w:rPr>
+              <w:t>Je veux pouvoir me déplacer dans le site avec des liens inclus dans une en-tête de site,</w:t>
+            </w:r>
+            <w:r>
+              <w:br/>
+            </w:r>
+            <w:r>
+              <w:rPr>
+                <w:shd w:val="clear" w:color="auto" w:fill="FFFFFF"/>
+              </w:rPr>
+              <w:t xml:space="preserve">Pour ne pas à avoir à me déplacer avec les </w:t>
+            </w:r>
+            <w:proofErr w:type="spellStart"/>
+            <w:r>
+              <w:rPr>
+                <w:shd w:val="clear" w:color="auto" w:fill="FFFFFF"/>
+              </w:rPr>
+              <w:t>URLs</w:t>
+            </w:r>
+            <w:proofErr w:type="spellEnd"/>
+          </w:p>
+        </w:tc>
+      </w:tr>
+      <w:tr>
+        <w:tc>
+          <w:tcPr>
+            <w:tcW w:w="3020" w:type="dxa"/>
+          </w:tcPr>
+          <w:p/>
+        </w:tc>
+        <w:tc>
+          <w:tcPr>
+            <w:tcW w:w="6040" w:type="dxa"/>
+          </w:tcPr>
+          <w:p>
+            <w:r>
+              <w:t>Quand l'utilisateur clique sur un des liens du menu de navigation,</w:t>
+            </w:r>
+          </w:p>
+          <w:p>
+            <w:r>
+              <w:t>La page demandée s'affiche</w:t>
+            </w:r>
+          </w:p>
+        </w:tc>
+      </w:tr>
+      <w:tr>
+        <w:tc>
+          <w:tcPr>
+            <w:tcW w:w="3020" w:type="dxa"/>
+          </w:tcPr>
+          <w:p/>
+        </w:tc>
+        <w:tc>
+          <w:tcPr>
+            <w:tcW w:w="6040" w:type="dxa"/>
+          </w:tcPr>
+          <w:p>
+            <w:r>
+              <w:t>Quand l'utilisateur arrive sur une nouvelle page,</w:t>
+            </w:r>
+          </w:p>
+          <w:p>
+            <w:r>
+              <w:t>Le page ou il se trouve change de couleur dans le menu de navigation+</w:t>
+            </w:r>
+          </w:p>
+        </w:tc>
+      </w:tr>
+      <w:tr>
+        <w:tc>
+          <w:tcPr>
+            <w:tcW w:w="3020" w:type="dxa"/>
+          </w:tcPr>
+          <w:p>
+            <w:r>
+              <w:t>Pied de page</w:t>
+            </w:r>
+          </w:p>
+        </w:tc>
+        <w:tc>
+          <w:tcPr>
+            <w:tcW w:w="6040" w:type="dxa"/>
+          </w:tcPr>
+          <w:p>
+            <w:r>
+              <w:rPr>
+                <w:shd w:val="clear" w:color="auto" w:fill="FFFFFF"/>
+              </w:rPr>
+              <w:t>En tant qu'utilisateur,</w:t>
+            </w:r>
+            <w:r>
+              <w:br/>
+            </w:r>
+            <w:r>
+              <w:rPr>
+                <w:shd w:val="clear" w:color="auto" w:fill="FFFFFF"/>
+              </w:rPr>
+              <w:t>Je veux un pied de page qui contienne des informations sur le site et les auteurs</w:t>
+            </w:r>
+            <w:r>
+              <w:br/>
+            </w:r>
+            <w:r>
+              <w:rPr>
+                <w:shd w:val="clear" w:color="auto" w:fill="FFFFFF"/>
+              </w:rPr>
+              <w:t>Pour pouvoir m'informer sur le site</w:t>
+            </w:r>
+          </w:p>
+        </w:tc>
+      </w:tr>
+      <w:tr>
+        <w:tc>
+          <w:tcPr>
+            <w:tcW w:w="3020" w:type="dxa"/>
+          </w:tcPr>
+          <w:p>
+            <w:r>
+              <w:t>Créations des matchs</w:t>
+            </w:r>
+          </w:p>
+        </w:tc>
+        <w:tc>
+          <w:tcPr>
+            <w:tcW w:w="6040" w:type="dxa"/>
+          </w:tcPr>
+          <w:p>
+            <w:r>
+              <w:t xml:space="preserve">En tant qu'organisateur </w:t>
+            </w:r>
+          </w:p>
+          <w:p>
+            <w:r>
+              <w:t>Je veux pouvoir créer des matchs</w:t>
+            </w:r>
+          </w:p>
+          <w:p>
+            <w:r>
+              <w:t>Pour faire le calendrier de la saison</w:t>
+            </w:r>
+          </w:p>
+        </w:tc>
+      </w:tr>
+      <w:tr>
+        <w:tc>
+          <w:tcPr>
+            <w:tcW w:w="3020" w:type="dxa"/>
+          </w:tcPr>
+          <w:p/>
+        </w:tc>
+        <w:tc>
+          <w:tcPr>
+            <w:tcW w:w="6040" w:type="dxa"/>
+          </w:tcPr>
+          <w:p>
+            <w:pPr>
+              <w:tabs>
+                <w:tab w:val="left" w:pos="1455"/>
+              </w:tabs>
+            </w:pPr>
+            <w:r>
+              <w:t>Quand</w:t>
+            </w:r>
+            <w:r>
+              <w:t xml:space="preserve"> l'utilisateur appuie sur créer </w:t>
+            </w:r>
+          </w:p>
+          <w:p>
+            <w:pPr>
+              <w:tabs>
+                <w:tab w:val="left" w:pos="1455"/>
+              </w:tabs>
+            </w:pPr>
+            <w:r>
+              <w:t>le match s'ajoute à la liste des match à jouer</w:t>
+            </w:r>
+          </w:p>
+        </w:tc>
+      </w:tr>
+      <w:tr>
+        <w:tc>
+          <w:tcPr>
+            <w:tcW w:w="3020" w:type="dxa"/>
+          </w:tcPr>
+          <w:p/>
+        </w:tc>
+        <w:tc>
+          <w:tcPr>
+            <w:tcW w:w="6040" w:type="dxa"/>
+          </w:tcPr>
+          <w:p>
+            <w:r>
+              <w:t xml:space="preserve">Quand l'utilisateur appuie sur créer alors que l'un </w:t>
+            </w:r>
+            <w:r>
+              <w:t>des champs</w:t>
+            </w:r>
+            <w:r>
+              <w:t xml:space="preserve"> n'est pas renseigner</w:t>
+            </w:r>
+          </w:p>
+          <w:p>
+            <w:r>
+              <w:t>Un message d'erreur s'affiche en haut de la page (pop-up du navigateur)</w:t>
+            </w:r>
+          </w:p>
+        </w:tc>
+      </w:tr>
+    </w:tbl>
+    <w:p>
+      <w:pPr>
+        <w:pStyle w:val="Titre2"/>
+        <w:rPr>
+          <w:i w:val="0"/>
+          <w:iCs/>
+        </w:rPr>
+      </w:pPr>
+      <w:r>
+        <w:rPr>
+          <w:i w:val="0"/>
+          <w:iCs/>
+        </w:rPr>
+        <w:t>Concept</w:t>
+      </w:r>
       <w:bookmarkEnd w:id="5"/>
-    </w:p>
-    <w:p>
-      <w:pPr>
-        <w:pStyle w:val="Titre2"/>
-        <w:rPr>
-          <w:i w:val="0"/>
-          <w:iCs/>
-        </w:rPr>
-      </w:pPr>
-      <w:bookmarkStart w:id="6" w:name="_Toc499021837"/>
-      <w:r>
-        <w:rPr>
-          <w:i w:val="0"/>
-          <w:iCs/>
-        </w:rPr>
-        <w:t>Analyse fonctionnelle</w:t>
-      </w:r>
-    </w:p>
-    <w:p/>
-    <w:p>
-      <w:pPr>
-        <w:rPr>
-          <w:b/>
-          <w:bCs/>
-          <w:i/>
-          <w:iCs/>
-          <w:color w:val="FF0000"/>
-          <w:szCs w:val="14"/>
-        </w:rPr>
-      </w:pPr>
-      <w:r>
-        <w:rPr>
-          <w:b/>
-          <w:bCs/>
-          <w:i/>
-          <w:iCs/>
-          <w:color w:val="FF0000"/>
-          <w:szCs w:val="14"/>
-        </w:rPr>
-        <w:t>Reprend le contenu des User Stories d’</w:t>
-      </w:r>
-      <w:proofErr w:type="spellStart"/>
-      <w:r>
-        <w:rPr>
-          <w:b/>
-          <w:bCs/>
-          <w:i/>
-          <w:iCs/>
-          <w:color w:val="FF0000"/>
-          <w:szCs w:val="14"/>
-        </w:rPr>
-        <w:t>IceScrum</w:t>
-      </w:r>
-      <w:proofErr w:type="spellEnd"/>
-      <w:r>
-        <w:rPr>
-          <w:b/>
-          <w:bCs/>
-          <w:i/>
-          <w:iCs/>
-          <w:color w:val="FF0000"/>
-          <w:szCs w:val="14"/>
-        </w:rPr>
-        <w:t> : Story + tests d’</w:t>
-      </w:r>
-      <w:proofErr w:type="spellStart"/>
-      <w:r>
-        <w:rPr>
-          <w:b/>
-          <w:bCs/>
-          <w:i/>
-          <w:iCs/>
-          <w:color w:val="FF0000"/>
-          <w:szCs w:val="14"/>
-        </w:rPr>
-        <w:t>acceptance</w:t>
-      </w:r>
-      <w:proofErr w:type="spellEnd"/>
-      <w:r>
-        <w:rPr>
-          <w:b/>
-          <w:bCs/>
-          <w:i/>
-          <w:iCs/>
-          <w:color w:val="FF0000"/>
-          <w:szCs w:val="14"/>
-        </w:rPr>
-        <w:t xml:space="preserve"> + maquettes</w:t>
-      </w:r>
-    </w:p>
-    <w:p>
-      <w:pPr>
-        <w:pStyle w:val="Titre2"/>
-        <w:rPr>
-          <w:i w:val="0"/>
-          <w:iCs/>
-        </w:rPr>
-      </w:pPr>
-      <w:r>
-        <w:rPr>
-          <w:i w:val="0"/>
-          <w:iCs/>
-        </w:rPr>
-        <w:lastRenderedPageBreak/>
-        <w:t>Concept</w:t>
-      </w:r>
-      <w:bookmarkEnd w:id="6"/>
     </w:p>
     <w:p>
       <w:pPr>
@@ -3510,45 +5180,19 @@
         <w:ind w:left="360"/>
         <w:rPr>
           <w:rFonts w:ascii="Arial" w:hAnsi="Arial"/>
-          <w:i/>
-          <w:iCs/>
           <w:sz w:val="24"/>
-          <w:szCs w:val="24"/>
+          <w:szCs w:val="14"/>
           <w:lang w:eastAsia="fr-FR"/>
         </w:rPr>
       </w:pPr>
       <w:r>
         <w:rPr>
           <w:rFonts w:ascii="Arial" w:hAnsi="Arial"/>
-          <w:i/>
-          <w:iCs/>
           <w:sz w:val="24"/>
-          <w:szCs w:val="24"/>
+          <w:szCs w:val="14"/>
           <w:lang w:eastAsia="fr-FR"/>
         </w:rPr>
-        <w:t>Le concept</w:t>
-      </w:r>
-      <w:r>
-        <w:rPr>
-          <w:rFonts w:ascii="Arial" w:hAnsi="Arial"/>
-          <w:i/>
-          <w:iCs/>
-          <w:sz w:val="24"/>
-          <w:szCs w:val="24"/>
-          <w:lang w:eastAsia="fr-FR"/>
-        </w:rPr>
-        <w:t xml:space="preserve"> complet avec toutes ses </w:t>
-      </w:r>
-      <w:r>
-        <w:rPr>
-          <w:rFonts w:ascii="Arial" w:hAnsi="Arial"/>
-          <w:i/>
-          <w:iCs/>
-          <w:sz w:val="24"/>
-          <w:szCs w:val="24"/>
-          <w:lang w:eastAsia="fr-FR"/>
-        </w:rPr>
-        <w:t>annexes :</w:t>
+        <w:t xml:space="preserve">Le site WEB </w:t>
       </w:r>
     </w:p>
     <w:p>
@@ -3561,8 +5205,6 @@
         <w:ind w:left="360"/>
         <w:rPr>
           <w:rFonts w:ascii="Arial" w:hAnsi="Arial"/>
-          <w:i/>
-          <w:iCs/>
           <w:sz w:val="24"/>
           <w:szCs w:val="14"/>
           <w:lang w:eastAsia="fr-FR"/>
@@ -3579,6 +5221,779 @@
         <w:ind w:left="360"/>
         <w:rPr>
           <w:rFonts w:ascii="Arial" w:hAnsi="Arial"/>
+          <w:b/>
+          <w:sz w:val="24"/>
+          <w:szCs w:val="14"/>
+          <w:lang w:eastAsia="fr-FR"/>
+        </w:rPr>
+      </w:pPr>
+      <w:r>
+        <w:rPr>
+          <w:rFonts w:ascii="Arial" w:hAnsi="Arial"/>
+          <w:b/>
+          <w:sz w:val="24"/>
+          <w:szCs w:val="14"/>
+          <w:lang w:eastAsia="fr-FR"/>
+        </w:rPr>
+        <w:t>Tableau des maquettes</w:t>
+      </w:r>
+    </w:p>
+    <w:tbl>
+      <w:tblPr>
+        <w:tblStyle w:val="Grilledutableau"/>
+        <w:tblW w:w="0" w:type="auto"/>
+        <w:tblInd w:w="360" w:type="dxa"/>
+        <w:tblLook w:val="04A0" w:firstRow="1" w:lastRow="0" w:firstColumn="1" w:lastColumn="0" w:noHBand="0" w:noVBand="1"/>
+      </w:tblPr>
+      <w:tblGrid>
+        <w:gridCol w:w="4356"/>
+        <w:gridCol w:w="4344"/>
+      </w:tblGrid>
+      <w:tr>
+        <w:tc>
+          <w:tcPr>
+            <w:tcW w:w="4530" w:type="dxa"/>
+          </w:tcPr>
+          <w:p>
+            <w:pPr>
+              <w:pStyle w:val="Retraitnormal1"/>
+              <w:numPr>
+                <w:ilvl w:val="0"/>
+                <w:numId w:val="0"/>
+              </w:numPr>
+              <w:jc w:val="center"/>
+              <w:rPr>
+                <w:rFonts w:ascii="Arial" w:hAnsi="Arial"/>
+                <w:b/>
+                <w:sz w:val="24"/>
+                <w:szCs w:val="14"/>
+                <w:lang w:eastAsia="fr-FR"/>
+              </w:rPr>
+            </w:pPr>
+            <w:r>
+              <w:rPr>
+                <w:rFonts w:ascii="Arial" w:hAnsi="Arial"/>
+                <w:b/>
+                <w:sz w:val="24"/>
+                <w:szCs w:val="14"/>
+                <w:lang w:eastAsia="fr-FR"/>
+              </w:rPr>
+              <w:t>Maquette</w:t>
+            </w:r>
+          </w:p>
+        </w:tc>
+        <w:tc>
+          <w:tcPr>
+            <w:tcW w:w="4530" w:type="dxa"/>
+          </w:tcPr>
+          <w:p>
+            <w:pPr>
+              <w:pStyle w:val="Retraitnormal1"/>
+              <w:numPr>
+                <w:ilvl w:val="0"/>
+                <w:numId w:val="0"/>
+              </w:numPr>
+              <w:jc w:val="center"/>
+              <w:rPr>
+                <w:rFonts w:ascii="Arial" w:hAnsi="Arial"/>
+                <w:b/>
+                <w:sz w:val="24"/>
+                <w:szCs w:val="14"/>
+                <w:lang w:eastAsia="fr-FR"/>
+              </w:rPr>
+            </w:pPr>
+            <w:proofErr w:type="spellStart"/>
+            <w:r>
+              <w:rPr>
+                <w:rFonts w:ascii="Arial" w:hAnsi="Arial"/>
+                <w:b/>
+                <w:sz w:val="24"/>
+                <w:szCs w:val="14"/>
+                <w:lang w:eastAsia="fr-FR"/>
+              </w:rPr>
+              <w:t>Storie</w:t>
+            </w:r>
+            <w:proofErr w:type="spellEnd"/>
+            <w:r>
+              <w:rPr>
+                <w:rFonts w:ascii="Arial" w:hAnsi="Arial"/>
+                <w:b/>
+                <w:sz w:val="24"/>
+                <w:szCs w:val="14"/>
+                <w:lang w:eastAsia="fr-FR"/>
+              </w:rPr>
+              <w:t>(s) associée(s)</w:t>
+            </w:r>
+          </w:p>
+        </w:tc>
+      </w:tr>
+      <w:tr>
+        <w:tc>
+          <w:tcPr>
+            <w:tcW w:w="4530" w:type="dxa"/>
+          </w:tcPr>
+          <w:p>
+            <w:pPr>
+              <w:pStyle w:val="Retraitnormal1"/>
+              <w:numPr>
+                <w:ilvl w:val="0"/>
+                <w:numId w:val="0"/>
+              </w:numPr>
+              <w:rPr>
+                <w:rFonts w:ascii="Arial" w:hAnsi="Arial"/>
+                <w:b/>
+                <w:sz w:val="24"/>
+                <w:szCs w:val="14"/>
+                <w:lang w:eastAsia="fr-FR"/>
+              </w:rPr>
+            </w:pPr>
+            <w:hyperlink r:id="rId11" w:history="1">
+              <w:r>
+                <w:rPr>
+                  <w:rStyle w:val="Lienhypertexte"/>
+                  <w:rFonts w:ascii="Arial" w:hAnsi="Arial"/>
+                  <w:b/>
+                  <w:sz w:val="24"/>
+                  <w:szCs w:val="14"/>
+                  <w:lang w:eastAsia="fr-FR"/>
+                </w:rPr>
+                <w:t>banc d</w:t>
+              </w:r>
+              <w:r>
+                <w:rPr>
+                  <w:rStyle w:val="Lienhypertexte"/>
+                  <w:rFonts w:ascii="Arial" w:hAnsi="Arial"/>
+                  <w:b/>
+                  <w:sz w:val="24"/>
+                  <w:szCs w:val="14"/>
+                  <w:lang w:eastAsia="fr-FR"/>
+                </w:rPr>
+                <w:t>e</w:t>
+              </w:r>
+              <w:r>
+                <w:rPr>
+                  <w:rStyle w:val="Lienhypertexte"/>
+                  <w:rFonts w:ascii="Arial" w:hAnsi="Arial"/>
+                  <w:b/>
+                  <w:sz w:val="24"/>
+                  <w:szCs w:val="14"/>
+                  <w:lang w:eastAsia="fr-FR"/>
+                </w:rPr>
+                <w:t xml:space="preserve"> changement</w:t>
+              </w:r>
+            </w:hyperlink>
+          </w:p>
+        </w:tc>
+        <w:tc>
+          <w:tcPr>
+            <w:tcW w:w="4530" w:type="dxa"/>
+          </w:tcPr>
+          <w:p>
+            <w:pPr>
+              <w:pStyle w:val="Retraitnormal1"/>
+              <w:numPr>
+                <w:ilvl w:val="0"/>
+                <w:numId w:val="0"/>
+              </w:numPr>
+              <w:rPr>
+                <w:rFonts w:ascii="Arial" w:hAnsi="Arial"/>
+                <w:b/>
+                <w:sz w:val="24"/>
+                <w:szCs w:val="14"/>
+                <w:lang w:eastAsia="fr-FR"/>
+              </w:rPr>
+            </w:pPr>
+            <w:r>
+              <w:rPr>
+                <w:rFonts w:ascii="Arial" w:hAnsi="Arial"/>
+                <w:b/>
+                <w:sz w:val="24"/>
+                <w:szCs w:val="14"/>
+                <w:lang w:eastAsia="fr-FR"/>
+              </w:rPr>
+              <w:t>Gérer les changements de joueurs</w:t>
+            </w:r>
+          </w:p>
+        </w:tc>
+      </w:tr>
+      <w:tr>
+        <w:tc>
+          <w:tcPr>
+            <w:tcW w:w="4530" w:type="dxa"/>
+          </w:tcPr>
+          <w:p>
+            <w:pPr>
+              <w:pStyle w:val="Retraitnormal1"/>
+              <w:numPr>
+                <w:ilvl w:val="0"/>
+                <w:numId w:val="0"/>
+              </w:numPr>
+              <w:rPr>
+                <w:rFonts w:ascii="Arial" w:hAnsi="Arial"/>
+                <w:b/>
+                <w:sz w:val="24"/>
+                <w:szCs w:val="14"/>
+                <w:lang w:eastAsia="fr-FR"/>
+              </w:rPr>
+            </w:pPr>
+            <w:hyperlink r:id="rId12" w:history="1">
+              <w:r>
+                <w:rPr>
+                  <w:rStyle w:val="Lienhypertexte"/>
+                  <w:rFonts w:ascii="Arial" w:hAnsi="Arial"/>
+                  <w:b/>
+                  <w:sz w:val="24"/>
+                  <w:szCs w:val="14"/>
+                  <w:lang w:eastAsia="fr-FR"/>
+                </w:rPr>
+                <w:t>Menu de match</w:t>
+              </w:r>
+            </w:hyperlink>
+          </w:p>
+        </w:tc>
+        <w:tc>
+          <w:tcPr>
+            <w:tcW w:w="4530" w:type="dxa"/>
+          </w:tcPr>
+          <w:p>
+            <w:pPr>
+              <w:pStyle w:val="Retraitnormal1"/>
+              <w:numPr>
+                <w:ilvl w:val="0"/>
+                <w:numId w:val="0"/>
+              </w:numPr>
+              <w:rPr>
+                <w:rFonts w:ascii="Arial" w:hAnsi="Arial"/>
+                <w:b/>
+                <w:sz w:val="24"/>
+                <w:szCs w:val="14"/>
+                <w:lang w:eastAsia="fr-FR"/>
+              </w:rPr>
+            </w:pPr>
+            <w:r>
+              <w:rPr>
+                <w:rFonts w:ascii="Arial" w:hAnsi="Arial"/>
+                <w:b/>
+                <w:sz w:val="24"/>
+                <w:szCs w:val="14"/>
+                <w:lang w:eastAsia="fr-FR"/>
+              </w:rPr>
+              <w:t>Affichage du match en cour</w:t>
+            </w:r>
+          </w:p>
+        </w:tc>
+      </w:tr>
+      <w:tr>
+        <w:tc>
+          <w:tcPr>
+            <w:tcW w:w="4530" w:type="dxa"/>
+          </w:tcPr>
+          <w:p>
+            <w:pPr>
+              <w:pStyle w:val="Retraitnormal1"/>
+              <w:numPr>
+                <w:ilvl w:val="0"/>
+                <w:numId w:val="0"/>
+              </w:numPr>
+              <w:rPr>
+                <w:rFonts w:ascii="Arial" w:hAnsi="Arial"/>
+                <w:b/>
+                <w:sz w:val="24"/>
+                <w:szCs w:val="14"/>
+                <w:lang w:eastAsia="fr-FR"/>
+              </w:rPr>
+            </w:pPr>
+            <w:hyperlink r:id="rId13" w:history="1">
+              <w:r>
+                <w:rPr>
+                  <w:rStyle w:val="Lienhypertexte"/>
+                  <w:rFonts w:ascii="Arial" w:hAnsi="Arial"/>
+                  <w:b/>
+                  <w:sz w:val="24"/>
+                  <w:szCs w:val="14"/>
+                  <w:lang w:eastAsia="fr-FR"/>
+                </w:rPr>
+                <w:t>Page d’accueil</w:t>
+              </w:r>
+            </w:hyperlink>
+          </w:p>
+        </w:tc>
+        <w:tc>
+          <w:tcPr>
+            <w:tcW w:w="4530" w:type="dxa"/>
+          </w:tcPr>
+          <w:p>
+            <w:pPr>
+              <w:pStyle w:val="Retraitnormal1"/>
+              <w:numPr>
+                <w:ilvl w:val="0"/>
+                <w:numId w:val="0"/>
+              </w:numPr>
+              <w:rPr>
+                <w:rFonts w:ascii="Arial" w:hAnsi="Arial"/>
+                <w:b/>
+                <w:sz w:val="24"/>
+                <w:szCs w:val="14"/>
+                <w:lang w:eastAsia="fr-FR"/>
+              </w:rPr>
+            </w:pPr>
+            <w:r>
+              <w:rPr>
+                <w:rFonts w:ascii="Arial" w:hAnsi="Arial"/>
+                <w:b/>
+                <w:sz w:val="24"/>
+                <w:szCs w:val="14"/>
+                <w:lang w:eastAsia="fr-FR"/>
+              </w:rPr>
+              <w:t>Affichage de l’accueil</w:t>
+            </w:r>
+          </w:p>
+        </w:tc>
+      </w:tr>
+      <w:tr>
+        <w:tc>
+          <w:tcPr>
+            <w:tcW w:w="4530" w:type="dxa"/>
+          </w:tcPr>
+          <w:p>
+            <w:pPr>
+              <w:pStyle w:val="Retraitnormal1"/>
+              <w:numPr>
+                <w:ilvl w:val="0"/>
+                <w:numId w:val="0"/>
+              </w:numPr>
+              <w:rPr>
+                <w:rFonts w:ascii="Arial" w:hAnsi="Arial"/>
+                <w:b/>
+                <w:sz w:val="24"/>
+                <w:szCs w:val="14"/>
+                <w:lang w:eastAsia="fr-FR"/>
+              </w:rPr>
+            </w:pPr>
+            <w:hyperlink r:id="rId14" w:history="1">
+              <w:r>
+                <w:rPr>
+                  <w:rStyle w:val="Lienhypertexte"/>
+                  <w:rFonts w:ascii="Arial" w:hAnsi="Arial"/>
+                  <w:b/>
+                  <w:sz w:val="24"/>
+                  <w:szCs w:val="14"/>
+                  <w:lang w:eastAsia="fr-FR"/>
+                </w:rPr>
+                <w:t>Création des matchs</w:t>
+              </w:r>
+            </w:hyperlink>
+          </w:p>
+        </w:tc>
+        <w:tc>
+          <w:tcPr>
+            <w:tcW w:w="4530" w:type="dxa"/>
+          </w:tcPr>
+          <w:p>
+            <w:pPr>
+              <w:pStyle w:val="Retraitnormal1"/>
+              <w:numPr>
+                <w:ilvl w:val="0"/>
+                <w:numId w:val="0"/>
+              </w:numPr>
+              <w:rPr>
+                <w:rFonts w:ascii="Arial" w:hAnsi="Arial"/>
+                <w:b/>
+                <w:sz w:val="24"/>
+                <w:szCs w:val="14"/>
+                <w:lang w:eastAsia="fr-FR"/>
+              </w:rPr>
+            </w:pPr>
+            <w:r>
+              <w:rPr>
+                <w:rFonts w:ascii="Arial" w:hAnsi="Arial"/>
+                <w:b/>
+                <w:sz w:val="24"/>
+                <w:szCs w:val="14"/>
+                <w:lang w:eastAsia="fr-FR"/>
+              </w:rPr>
+              <w:t>Création des matchs</w:t>
+            </w:r>
+          </w:p>
+        </w:tc>
+      </w:tr>
+      <w:tr>
+        <w:tc>
+          <w:tcPr>
+            <w:tcW w:w="4530" w:type="dxa"/>
+          </w:tcPr>
+          <w:p>
+            <w:pPr>
+              <w:pStyle w:val="Retraitnormal1"/>
+              <w:numPr>
+                <w:ilvl w:val="0"/>
+                <w:numId w:val="0"/>
+              </w:numPr>
+              <w:rPr>
+                <w:rFonts w:ascii="Arial" w:hAnsi="Arial"/>
+                <w:b/>
+                <w:sz w:val="24"/>
+                <w:szCs w:val="14"/>
+                <w:lang w:eastAsia="fr-FR"/>
+              </w:rPr>
+            </w:pPr>
+            <w:hyperlink r:id="rId15" w:history="1">
+              <w:r>
+                <w:rPr>
+                  <w:rStyle w:val="Lienhypertexte"/>
+                  <w:rFonts w:ascii="Arial" w:hAnsi="Arial"/>
+                  <w:b/>
+                  <w:sz w:val="24"/>
+                  <w:szCs w:val="14"/>
+                  <w:lang w:eastAsia="fr-FR"/>
+                </w:rPr>
+                <w:t>Début de matchs (modifications)</w:t>
+              </w:r>
+            </w:hyperlink>
+          </w:p>
+        </w:tc>
+        <w:tc>
+          <w:tcPr>
+            <w:tcW w:w="4530" w:type="dxa"/>
+          </w:tcPr>
+          <w:p>
+            <w:pPr>
+              <w:pStyle w:val="Retraitnormal1"/>
+              <w:numPr>
+                <w:ilvl w:val="0"/>
+                <w:numId w:val="0"/>
+              </w:numPr>
+              <w:rPr>
+                <w:rFonts w:ascii="Arial" w:hAnsi="Arial"/>
+                <w:b/>
+                <w:sz w:val="24"/>
+                <w:szCs w:val="14"/>
+                <w:lang w:eastAsia="fr-FR"/>
+              </w:rPr>
+            </w:pPr>
+            <w:r>
+              <w:rPr>
+                <w:rFonts w:ascii="Arial" w:hAnsi="Arial"/>
+                <w:b/>
+                <w:sz w:val="24"/>
+                <w:szCs w:val="14"/>
+                <w:lang w:eastAsia="fr-FR"/>
+              </w:rPr>
+              <w:t>Page de début de match</w:t>
+            </w:r>
+            <w:r>
+              <w:rPr>
+                <w:rFonts w:ascii="Arial" w:hAnsi="Arial"/>
+                <w:b/>
+                <w:sz w:val="24"/>
+                <w:szCs w:val="14"/>
+                <w:lang w:eastAsia="fr-FR"/>
+              </w:rPr>
+              <w:t>s</w:t>
+            </w:r>
+          </w:p>
+        </w:tc>
+      </w:tr>
+      <w:tr>
+        <w:tc>
+          <w:tcPr>
+            <w:tcW w:w="4530" w:type="dxa"/>
+          </w:tcPr>
+          <w:p>
+            <w:pPr>
+              <w:pStyle w:val="Retraitnormal1"/>
+              <w:numPr>
+                <w:ilvl w:val="0"/>
+                <w:numId w:val="0"/>
+              </w:numPr>
+              <w:rPr>
+                <w:rFonts w:ascii="Arial" w:hAnsi="Arial"/>
+                <w:b/>
+                <w:sz w:val="24"/>
+                <w:szCs w:val="14"/>
+                <w:lang w:eastAsia="fr-FR"/>
+              </w:rPr>
+            </w:pPr>
+            <w:hyperlink r:id="rId16" w:history="1">
+              <w:r>
+                <w:rPr>
+                  <w:rStyle w:val="Lienhypertexte"/>
+                  <w:rFonts w:ascii="Arial" w:hAnsi="Arial"/>
+                  <w:b/>
+                  <w:sz w:val="24"/>
+                  <w:szCs w:val="14"/>
+                  <w:lang w:eastAsia="fr-FR"/>
+                </w:rPr>
+                <w:t>Matchs du jour</w:t>
+              </w:r>
+            </w:hyperlink>
+          </w:p>
+        </w:tc>
+        <w:tc>
+          <w:tcPr>
+            <w:tcW w:w="4530" w:type="dxa"/>
+          </w:tcPr>
+          <w:p>
+            <w:pPr>
+              <w:pStyle w:val="Retraitnormal1"/>
+              <w:numPr>
+                <w:ilvl w:val="0"/>
+                <w:numId w:val="0"/>
+              </w:numPr>
+              <w:rPr>
+                <w:rFonts w:ascii="Arial" w:hAnsi="Arial"/>
+                <w:b/>
+                <w:sz w:val="24"/>
+                <w:szCs w:val="14"/>
+                <w:lang w:eastAsia="fr-FR"/>
+              </w:rPr>
+            </w:pPr>
+            <w:r>
+              <w:rPr>
+                <w:rFonts w:ascii="Arial" w:hAnsi="Arial"/>
+                <w:b/>
+                <w:sz w:val="24"/>
+                <w:szCs w:val="14"/>
+                <w:lang w:eastAsia="fr-FR"/>
+              </w:rPr>
+              <w:t>Liste des matchs du jour</w:t>
+            </w:r>
+          </w:p>
+        </w:tc>
+      </w:tr>
+      <w:tr>
+        <w:tc>
+          <w:tcPr>
+            <w:tcW w:w="4530" w:type="dxa"/>
+          </w:tcPr>
+          <w:p>
+            <w:pPr>
+              <w:pStyle w:val="Retraitnormal1"/>
+              <w:numPr>
+                <w:ilvl w:val="0"/>
+                <w:numId w:val="0"/>
+              </w:numPr>
+              <w:rPr>
+                <w:rFonts w:ascii="Arial" w:hAnsi="Arial"/>
+                <w:b/>
+                <w:sz w:val="24"/>
+                <w:szCs w:val="14"/>
+                <w:lang w:eastAsia="fr-FR"/>
+              </w:rPr>
+            </w:pPr>
+            <w:hyperlink r:id="rId17" w:history="1">
+              <w:r>
+                <w:rPr>
+                  <w:rStyle w:val="Lienhypertexte"/>
+                  <w:rFonts w:ascii="Arial" w:hAnsi="Arial"/>
+                  <w:b/>
+                  <w:sz w:val="24"/>
+                  <w:szCs w:val="14"/>
+                  <w:lang w:eastAsia="fr-FR"/>
+                </w:rPr>
+                <w:t>Liste des matchs</w:t>
+              </w:r>
+            </w:hyperlink>
+          </w:p>
+        </w:tc>
+        <w:tc>
+          <w:tcPr>
+            <w:tcW w:w="4530" w:type="dxa"/>
+          </w:tcPr>
+          <w:p>
+            <w:pPr>
+              <w:pStyle w:val="Retraitnormal1"/>
+              <w:numPr>
+                <w:ilvl w:val="0"/>
+                <w:numId w:val="0"/>
+              </w:numPr>
+              <w:rPr>
+                <w:rFonts w:ascii="Arial" w:hAnsi="Arial"/>
+                <w:b/>
+                <w:sz w:val="24"/>
+                <w:szCs w:val="14"/>
+                <w:lang w:eastAsia="fr-FR"/>
+              </w:rPr>
+            </w:pPr>
+            <w:r>
+              <w:rPr>
+                <w:rFonts w:ascii="Arial" w:hAnsi="Arial"/>
+                <w:b/>
+                <w:sz w:val="24"/>
+                <w:szCs w:val="14"/>
+                <w:lang w:eastAsia="fr-FR"/>
+              </w:rPr>
+              <w:t>Liste des matchs joués</w:t>
+            </w:r>
+          </w:p>
+        </w:tc>
+      </w:tr>
+      <w:tr>
+        <w:tc>
+          <w:tcPr>
+            <w:tcW w:w="4530" w:type="dxa"/>
+          </w:tcPr>
+          <w:p>
+            <w:pPr>
+              <w:pStyle w:val="Retraitnormal1"/>
+              <w:numPr>
+                <w:ilvl w:val="0"/>
+                <w:numId w:val="0"/>
+              </w:numPr>
+              <w:rPr>
+                <w:rFonts w:ascii="Arial" w:hAnsi="Arial"/>
+                <w:b/>
+                <w:sz w:val="24"/>
+                <w:szCs w:val="14"/>
+                <w:lang w:eastAsia="fr-FR"/>
+              </w:rPr>
+            </w:pPr>
+            <w:hyperlink r:id="rId18" w:history="1">
+              <w:r>
+                <w:rPr>
+                  <w:rStyle w:val="Lienhypertexte"/>
+                  <w:rFonts w:ascii="Arial" w:hAnsi="Arial"/>
+                  <w:b/>
+                  <w:sz w:val="24"/>
+                  <w:szCs w:val="14"/>
+                  <w:lang w:eastAsia="fr-FR"/>
+                </w:rPr>
+                <w:t>Pied de pages</w:t>
+              </w:r>
+            </w:hyperlink>
+          </w:p>
+        </w:tc>
+        <w:tc>
+          <w:tcPr>
+            <w:tcW w:w="4530" w:type="dxa"/>
+          </w:tcPr>
+          <w:p>
+            <w:pPr>
+              <w:pStyle w:val="Retraitnormal1"/>
+              <w:numPr>
+                <w:ilvl w:val="0"/>
+                <w:numId w:val="0"/>
+              </w:numPr>
+              <w:rPr>
+                <w:rFonts w:ascii="Arial" w:hAnsi="Arial"/>
+                <w:b/>
+                <w:sz w:val="24"/>
+                <w:szCs w:val="14"/>
+                <w:lang w:eastAsia="fr-FR"/>
+              </w:rPr>
+            </w:pPr>
+            <w:r>
+              <w:rPr>
+                <w:rFonts w:ascii="Arial" w:hAnsi="Arial"/>
+                <w:b/>
+                <w:sz w:val="24"/>
+                <w:szCs w:val="14"/>
+                <w:lang w:eastAsia="fr-FR"/>
+              </w:rPr>
+              <w:t>Pied de page</w:t>
+            </w:r>
+            <w:bookmarkStart w:id="6" w:name="_GoBack"/>
+            <w:bookmarkEnd w:id="6"/>
+          </w:p>
+        </w:tc>
+      </w:tr>
+    </w:tbl>
+    <w:p>
+      <w:pPr>
+        <w:pStyle w:val="Retraitnormal1"/>
+        <w:numPr>
+          <w:ilvl w:val="0"/>
+          <w:numId w:val="0"/>
+        </w:numPr>
+        <w:ind w:left="360"/>
+        <w:rPr>
+          <w:rFonts w:ascii="Arial" w:hAnsi="Arial"/>
+          <w:b/>
+          <w:sz w:val="24"/>
+          <w:szCs w:val="14"/>
+          <w:lang w:eastAsia="fr-FR"/>
+        </w:rPr>
+      </w:pPr>
+    </w:p>
+    <w:p>
+      <w:pPr>
+        <w:pStyle w:val="Retraitnormal1"/>
+        <w:numPr>
+          <w:ilvl w:val="0"/>
+          <w:numId w:val="0"/>
+        </w:numPr>
+        <w:ind w:left="360"/>
+        <w:rPr>
+          <w:rFonts w:ascii="Arial" w:hAnsi="Arial"/>
+          <w:i/>
+          <w:iCs/>
+          <w:sz w:val="24"/>
+          <w:szCs w:val="24"/>
+          <w:lang w:eastAsia="fr-FR"/>
+        </w:rPr>
+      </w:pPr>
+      <w:r>
+        <w:rPr>
+          <w:rFonts w:ascii="Arial" w:hAnsi="Arial"/>
+          <w:i/>
+          <w:iCs/>
+          <w:sz w:val="24"/>
+          <w:szCs w:val="24"/>
+          <w:lang w:eastAsia="fr-FR"/>
+        </w:rPr>
+        <w:t>Le concept</w:t>
+      </w:r>
+      <w:r>
+        <w:rPr>
+          <w:rFonts w:ascii="Arial" w:hAnsi="Arial"/>
+          <w:i/>
+          <w:iCs/>
+          <w:sz w:val="24"/>
+          <w:szCs w:val="24"/>
+          <w:lang w:eastAsia="fr-FR"/>
+        </w:rPr>
+        <w:t xml:space="preserve"> complet avec toutes ses </w:t>
+      </w:r>
+      <w:r>
+        <w:rPr>
+          <w:rFonts w:ascii="Arial" w:hAnsi="Arial"/>
+          <w:i/>
+          <w:iCs/>
+          <w:sz w:val="24"/>
+          <w:szCs w:val="24"/>
+          <w:lang w:eastAsia="fr-FR"/>
+        </w:rPr>
+        <w:t>annexes :</w:t>
+      </w:r>
+    </w:p>
+    <w:p>
+      <w:pPr>
+        <w:pStyle w:val="Retraitnormal1"/>
+        <w:numPr>
+          <w:ilvl w:val="0"/>
+          <w:numId w:val="0"/>
+        </w:numPr>
+        <w:ind w:left="360"/>
+        <w:rPr>
+          <w:rFonts w:ascii="Arial" w:hAnsi="Arial"/>
+          <w:i/>
+          <w:iCs/>
+          <w:sz w:val="24"/>
+          <w:szCs w:val="14"/>
+          <w:lang w:eastAsia="fr-FR"/>
+        </w:rPr>
+      </w:pPr>
+    </w:p>
+    <w:p>
+      <w:pPr>
+        <w:pStyle w:val="Retraitnormal1"/>
+        <w:numPr>
+          <w:ilvl w:val="0"/>
+          <w:numId w:val="0"/>
+        </w:numPr>
+        <w:ind w:left="360"/>
+        <w:rPr>
+          <w:rFonts w:ascii="Arial" w:hAnsi="Arial"/>
           <w:i/>
           <w:iCs/>
           <w:sz w:val="24"/>
@@ -4671,20 +7086,7 @@
           <w:szCs w:val="14"/>
           <w:lang w:eastAsia="fr-FR"/>
         </w:rPr>
-        <w:t xml:space="preserve">. Elle peut être ensuite affinée (découpage des tâches). Si les délais doivent être ensuite modifiés, le </w:t>
-      </w:r>
-      <w:r>
-        <w:rPr>
-          <w:rFonts w:ascii="Arial" w:hAnsi="Arial"/>
-          <w:i/>
-          <w:iCs/>
-          <w:strike/>
-          <w:sz w:val="24"/>
-          <w:szCs w:val="14"/>
-          <w:lang w:eastAsia="fr-FR"/>
-        </w:rPr>
-        <w:lastRenderedPageBreak/>
-        <w:t>responsable de projet doit être avisé, et les raisons doivent être expliquées dans l’historique.</w:t>
+        <w:t>. Elle peut être ensuite affinée (découpage des tâches). Si les délais doivent être ensuite modifiés, le responsable de projet doit être avisé, et les raisons doivent être expliquées dans l’historique.</w:t>
       </w:r>
     </w:p>
     <w:p>
@@ -4719,6 +7121,7 @@
           <w:szCs w:val="14"/>
           <w:lang w:eastAsia="fr-FR"/>
         </w:rPr>
+        <w:lastRenderedPageBreak/>
         <w:t>Cette section n’est présente que si la planification initiale a dû être revue suite à l’analyse</w:t>
       </w:r>
     </w:p>
@@ -5438,7 +7841,6 @@
           <w:iCs/>
           <w:strike/>
         </w:rPr>
-        <w:lastRenderedPageBreak/>
         <w:t>programmation et scripts: librairies externes, dictionnaire des données, reconstruction du logiciel</w:t>
       </w:r>
       <w:r>
@@ -5500,6 +7902,7 @@
           <w:iCs/>
           <w:strike/>
         </w:rPr>
+        <w:lastRenderedPageBreak/>
         <w:t xml:space="preserve">NOTE : </w:t>
       </w:r>
       <w:r>
@@ -6164,6 +8567,7 @@
           <w:i/>
           <w:strike/>
         </w:rPr>
+        <w:lastRenderedPageBreak/>
         <w:t>les preuves de test (papier ou fichier)</w:t>
       </w:r>
     </w:p>
@@ -6438,7 +8842,7 @@
         </w:rPr>
         <w:t xml:space="preserve">Reporter la </w:t>
       </w:r>
-      <w:hyperlink r:id="rId10" w:anchor=":~:text=La%20dette%20technique%20survient%20quand,de%20plus%20en%20plus%20fr%C3%A9quents.">
+      <w:hyperlink r:id="rId19" w:anchor=":~:text=La%20dette%20technique%20survient%20quand,de%20plus%20en%20plus%20fr%C3%A9quents.">
         <w:r>
           <w:rPr>
             <w:rStyle w:val="Lienhypertexte"/>
@@ -7328,8 +9732,8 @@
       </w:pPr>
     </w:p>
     <w:sectPr>
-      <w:headerReference w:type="default" r:id="rId11"/>
-      <w:footerReference w:type="default" r:id="rId12"/>
+      <w:headerReference w:type="default" r:id="rId20"/>
+      <w:footerReference w:type="default" r:id="rId21"/>
       <w:pgSz w:w="11906" w:h="16838" w:code="9"/>
       <w:pgMar w:top="1418" w:right="1418" w:bottom="1418" w:left="1418" w:header="720" w:footer="720" w:gutter="0"/>
       <w:cols w:space="720"/>
@@ -7416,7 +9820,7 @@
         <w:sz w:val="16"/>
         <w:szCs w:val="16"/>
       </w:rPr>
-      <w:t>5</w:t>
+      <w:t>9</w:t>
     </w:r>
     <w:r>
       <w:rPr>
@@ -10712,71 +13116,6 @@
 </file>
 
 <file path=customXml/item1.xml><?xml version="1.0" encoding="utf-8"?>
-<p:properties xmlns:p="http://schemas.microsoft.com/office/2006/metadata/properties" xmlns:xsi="http://www.w3.org/2001/XMLSchema-instance" xmlns:pc="http://schemas.microsoft.com/office/infopath/2007/PartnerControls">
-  <documentManagement>
-    <TaxCatchAll xmlns="dfa80de1-e9bb-4cf2-893d-d06220b3971a" xsi:nil="true"/>
-    <lcf76f155ced4ddcb4097134ff3c332f xmlns="98d92101-24da-4498-9971-a24673344bd8">
-      <Terms xmlns="http://schemas.microsoft.com/office/infopath/2007/PartnerControls"/>
-    </lcf76f155ced4ddcb4097134ff3c332f>
-    <Is_Collaboration_Space_Locked xmlns="98d92101-24da-4498-9971-a24673344bd8" xsi:nil="true"/>
-    <Math_Settings xmlns="98d92101-24da-4498-9971-a24673344bd8" xsi:nil="true"/>
-    <Owner xmlns="98d92101-24da-4498-9971-a24673344bd8">
-      <UserInfo>
-        <DisplayName/>
-        <AccountId xsi:nil="true"/>
-        <AccountType/>
-      </UserInfo>
-    </Owner>
-    <Distribution_Groups xmlns="98d92101-24da-4498-9971-a24673344bd8" xsi:nil="true"/>
-    <LMS_Mappings xmlns="98d92101-24da-4498-9971-a24673344bd8" xsi:nil="true"/>
-    <Invited_Students xmlns="98d92101-24da-4498-9971-a24673344bd8" xsi:nil="true"/>
-    <Templates xmlns="98d92101-24da-4498-9971-a24673344bd8" xsi:nil="true"/>
-    <Teams_Channel_Section_Location xmlns="98d92101-24da-4498-9971-a24673344bd8" xsi:nil="true"/>
-    <Self_Registration_Enabled xmlns="98d92101-24da-4498-9971-a24673344bd8" xsi:nil="true"/>
-    <Teachers xmlns="98d92101-24da-4498-9971-a24673344bd8">
-      <UserInfo>
-        <DisplayName/>
-        <AccountId xsi:nil="true"/>
-        <AccountType/>
-      </UserInfo>
-    </Teachers>
-    <Students xmlns="98d92101-24da-4498-9971-a24673344bd8">
-      <UserInfo>
-        <DisplayName/>
-        <AccountId xsi:nil="true"/>
-        <AccountType/>
-      </UserInfo>
-    </Students>
-    <Student_Groups xmlns="98d92101-24da-4498-9971-a24673344bd8">
-      <UserInfo>
-        <DisplayName/>
-        <AccountId xsi:nil="true"/>
-        <AccountType/>
-      </UserInfo>
-    </Student_Groups>
-    <Invited_Teachers xmlns="98d92101-24da-4498-9971-a24673344bd8" xsi:nil="true"/>
-    <IsNotebookLocked xmlns="98d92101-24da-4498-9971-a24673344bd8" xsi:nil="true"/>
-    <CultureName xmlns="98d92101-24da-4498-9971-a24673344bd8" xsi:nil="true"/>
-    <AppVersion xmlns="98d92101-24da-4498-9971-a24673344bd8" xsi:nil="true"/>
-    <TeamsChannelId xmlns="98d92101-24da-4498-9971-a24673344bd8" xsi:nil="true"/>
-    <DefaultSectionNames xmlns="98d92101-24da-4498-9971-a24673344bd8" xsi:nil="true"/>
-    <Has_Teacher_Only_SectionGroup xmlns="98d92101-24da-4498-9971-a24673344bd8" xsi:nil="true"/>
-    <NotebookType xmlns="98d92101-24da-4498-9971-a24673344bd8" xsi:nil="true"/>
-    <FolderType xmlns="98d92101-24da-4498-9971-a24673344bd8" xsi:nil="true"/>
-  </documentManagement>
-</p:properties>
-</file>
-
-<file path=customXml/item2.xml><?xml version="1.0" encoding="utf-8"?>
-<?mso-contentType ?>
-<FormTemplates xmlns="http://schemas.microsoft.com/sharepoint/v3/contenttype/forms">
-  <Display>DocumentLibraryForm</Display>
-  <Edit>DocumentLibraryForm</Edit>
-  <New>DocumentLibraryForm</New>
-</FormTemplates>
-</file>
-
-<file path=customXml/item3.xml><?xml version="1.0" encoding="utf-8"?>
 <ct:contentTypeSchema xmlns:ct="http://schemas.microsoft.com/office/2006/metadata/contentType" xmlns:ma="http://schemas.microsoft.com/office/2006/metadata/properties/metaAttributes" ct:_="" ma:_="" ma:contentTypeName="Document" ma:contentTypeID="0x010100E529CC47EA4E614CBF50FAFAB9B8F32B" ma:contentTypeVersion="30" ma:contentTypeDescription="Crée un document." ma:contentTypeScope="" ma:versionID="8039a0667d57c4df3ebe64855dc6300f">
   <xsd:schema xmlns:xsd="http://www.w3.org/2001/XMLSchema" xmlns:xs="http://www.w3.org/2001/XMLSchema" xmlns:p="http://schemas.microsoft.com/office/2006/metadata/properties" xmlns:ns2="dfa80de1-e9bb-4cf2-893d-d06220b3971a" xmlns:ns3="98d92101-24da-4498-9971-a24673344bd8" targetNamespace="http://schemas.microsoft.com/office/2006/metadata/properties" ma:root="true" ma:fieldsID="6d00a04dfa9cc784f590f86dd4c2c25e" ns2:_="" ns3:_="">
     <xsd:import namespace="dfa80de1-e9bb-4cf2-893d-d06220b3971a"/>
@@ -11167,26 +13506,72 @@
 </ct:contentTypeSchema>
 </file>
 
-<file path=customXml/itemProps1.xml><?xml version="1.0" encoding="utf-8"?>
-<ds:datastoreItem xmlns:ds="http://schemas.openxmlformats.org/officeDocument/2006/customXml" ds:itemID="{67CD1812-8B57-456C-9CBC-7D2297210787}">
-  <ds:schemaRefs>
-    <ds:schemaRef ds:uri="http://schemas.microsoft.com/office/2006/metadata/properties"/>
-    <ds:schemaRef ds:uri="http://schemas.microsoft.com/office/infopath/2007/PartnerControls"/>
-    <ds:schemaRef ds:uri="dfa80de1-e9bb-4cf2-893d-d06220b3971a"/>
-    <ds:schemaRef ds:uri="98d92101-24da-4498-9971-a24673344bd8"/>
-  </ds:schemaRefs>
-</ds:datastoreItem>
+<file path=customXml/item2.xml><?xml version="1.0" encoding="utf-8"?>
+<?mso-contentType ?>
+<FormTemplates xmlns="http://schemas.microsoft.com/sharepoint/v3/contenttype/forms">
+  <Display>DocumentLibraryForm</Display>
+  <Edit>DocumentLibraryForm</Edit>
+  <New>DocumentLibraryForm</New>
+</FormTemplates>
 </file>
 
-<file path=customXml/itemProps2.xml><?xml version="1.0" encoding="utf-8"?>
-<ds:datastoreItem xmlns:ds="http://schemas.openxmlformats.org/officeDocument/2006/customXml" ds:itemID="{1DADA05A-DA17-4CB0-90B5-C889667DD54A}">
-  <ds:schemaRefs>
-    <ds:schemaRef ds:uri="http://schemas.microsoft.com/sharepoint/v3/contenttype/forms"/>
-  </ds:schemaRefs>
-</ds:datastoreItem>
+<file path=customXml/item3.xml><?xml version="1.0" encoding="utf-8"?>
+<p:properties xmlns:p="http://schemas.microsoft.com/office/2006/metadata/properties" xmlns:xsi="http://www.w3.org/2001/XMLSchema-instance" xmlns:pc="http://schemas.microsoft.com/office/infopath/2007/PartnerControls">
+  <documentManagement>
+    <TaxCatchAll xmlns="dfa80de1-e9bb-4cf2-893d-d06220b3971a" xsi:nil="true"/>
+    <lcf76f155ced4ddcb4097134ff3c332f xmlns="98d92101-24da-4498-9971-a24673344bd8">
+      <Terms xmlns="http://schemas.microsoft.com/office/infopath/2007/PartnerControls"/>
+    </lcf76f155ced4ddcb4097134ff3c332f>
+    <Is_Collaboration_Space_Locked xmlns="98d92101-24da-4498-9971-a24673344bd8" xsi:nil="true"/>
+    <Math_Settings xmlns="98d92101-24da-4498-9971-a24673344bd8" xsi:nil="true"/>
+    <Owner xmlns="98d92101-24da-4498-9971-a24673344bd8">
+      <UserInfo>
+        <DisplayName/>
+        <AccountId xsi:nil="true"/>
+        <AccountType/>
+      </UserInfo>
+    </Owner>
+    <Distribution_Groups xmlns="98d92101-24da-4498-9971-a24673344bd8" xsi:nil="true"/>
+    <LMS_Mappings xmlns="98d92101-24da-4498-9971-a24673344bd8" xsi:nil="true"/>
+    <Invited_Students xmlns="98d92101-24da-4498-9971-a24673344bd8" xsi:nil="true"/>
+    <Templates xmlns="98d92101-24da-4498-9971-a24673344bd8" xsi:nil="true"/>
+    <Teams_Channel_Section_Location xmlns="98d92101-24da-4498-9971-a24673344bd8" xsi:nil="true"/>
+    <Self_Registration_Enabled xmlns="98d92101-24da-4498-9971-a24673344bd8" xsi:nil="true"/>
+    <Teachers xmlns="98d92101-24da-4498-9971-a24673344bd8">
+      <UserInfo>
+        <DisplayName/>
+        <AccountId xsi:nil="true"/>
+        <AccountType/>
+      </UserInfo>
+    </Teachers>
+    <Students xmlns="98d92101-24da-4498-9971-a24673344bd8">
+      <UserInfo>
+        <DisplayName/>
+        <AccountId xsi:nil="true"/>
+        <AccountType/>
+      </UserInfo>
+    </Students>
+    <Student_Groups xmlns="98d92101-24da-4498-9971-a24673344bd8">
+      <UserInfo>
+        <DisplayName/>
+        <AccountId xsi:nil="true"/>
+        <AccountType/>
+      </UserInfo>
+    </Student_Groups>
+    <Invited_Teachers xmlns="98d92101-24da-4498-9971-a24673344bd8" xsi:nil="true"/>
+    <IsNotebookLocked xmlns="98d92101-24da-4498-9971-a24673344bd8" xsi:nil="true"/>
+    <CultureName xmlns="98d92101-24da-4498-9971-a24673344bd8" xsi:nil="true"/>
+    <AppVersion xmlns="98d92101-24da-4498-9971-a24673344bd8" xsi:nil="true"/>
+    <TeamsChannelId xmlns="98d92101-24da-4498-9971-a24673344bd8" xsi:nil="true"/>
+    <DefaultSectionNames xmlns="98d92101-24da-4498-9971-a24673344bd8" xsi:nil="true"/>
+    <Has_Teacher_Only_SectionGroup xmlns="98d92101-24da-4498-9971-a24673344bd8" xsi:nil="true"/>
+    <NotebookType xmlns="98d92101-24da-4498-9971-a24673344bd8" xsi:nil="true"/>
+    <FolderType xmlns="98d92101-24da-4498-9971-a24673344bd8" xsi:nil="true"/>
+  </documentManagement>
+</p:properties>
 </file>
 
-<file path=customXml/itemProps3.xml><?xml version="1.0" encoding="utf-8"?>
+<file path=customXml/itemProps1.xml><?xml version="1.0" encoding="utf-8"?>
 <ds:datastoreItem xmlns:ds="http://schemas.openxmlformats.org/officeDocument/2006/customXml" ds:itemID="{E018B490-D968-42B7-BBD5-093F2639BAEF}">
   <ds:schemaRefs>
     <ds:schemaRef ds:uri="http://schemas.microsoft.com/office/2006/metadata/contentType"/>
@@ -11203,4 +13588,23 @@
     <ds:schemaRef ds:uri="http://schemas.microsoft.com/internal/obd"/>
   </ds:schemaRefs>
 </ds:datastoreItem>
+</file>
+
+<file path=customXml/itemProps2.xml><?xml version="1.0" encoding="utf-8"?>
+<ds:datastoreItem xmlns:ds="http://schemas.openxmlformats.org/officeDocument/2006/customXml" ds:itemID="{1DADA05A-DA17-4CB0-90B5-C889667DD54A}">
+  <ds:schemaRefs>
+    <ds:schemaRef ds:uri="http://schemas.microsoft.com/sharepoint/v3/contenttype/forms"/>
+  </ds:schemaRefs>
+</ds:datastoreItem>
+</file>
+
+<file path=customXml/itemProps3.xml><?xml version="1.0" encoding="utf-8"?>
+<ds:datastoreItem xmlns:ds="http://schemas.openxmlformats.org/officeDocument/2006/customXml" ds:itemID="{67CD1812-8B57-456C-9CBC-7D2297210787}">
+  <ds:schemaRefs>
+    <ds:schemaRef ds:uri="http://schemas.microsoft.com/office/2006/metadata/properties"/>
+    <ds:schemaRef ds:uri="http://schemas.microsoft.com/office/infopath/2007/PartnerControls"/>
+    <ds:schemaRef ds:uri="dfa80de1-e9bb-4cf2-893d-d06220b3971a"/>
+    <ds:schemaRef ds:uri="98d92101-24da-4498-9971-a24673344bd8"/>
+  </ds:schemaRefs>
+</ds:datastoreItem>
 </file>
</xml_diff>

<commit_message>
met a jour la section 2 du rapport de projet
</commit_message>
<xml_diff>
--- a/livrables/VD_CanevasDossierDeProjet XCL.docx
+++ b/livrables/VD_CanevasDossierDeProjet XCL.docx
@@ -2228,6 +2228,28 @@
       </w:r>
     </w:p>
     <w:p>
+      <w:r>
+        <w:t xml:space="preserve">La mise en Place de l’environnement est détaillé </w:t>
+      </w:r>
+      <w:hyperlink r:id="rId11" w:history="1">
+        <w:r>
+          <w:rPr>
+            <w:rStyle w:val="Lienhypertexte"/>
+          </w:rPr>
+          <w:t>ic</w:t>
+        </w:r>
+        <w:r>
+          <w:rPr>
+            <w:rStyle w:val="Lienhypertexte"/>
+          </w:rPr>
+          <w:t>i</w:t>
+        </w:r>
+      </w:hyperlink>
+      <w:r>
+        <w:t>.</w:t>
+      </w:r>
+    </w:p>
+    <w:p>
       <w:pPr>
         <w:rPr>
           <w:szCs w:val="14"/>
@@ -2352,7 +2374,13 @@
         <w:t xml:space="preserve"> </w:t>
       </w:r>
       <w:r>
-        <w:t xml:space="preserve">Planifier des sprint </w:t>
+        <w:t xml:space="preserve">Planifier </w:t>
+      </w:r>
+      <w:r>
+        <w:t xml:space="preserve">et participer </w:t>
+      </w:r>
+      <w:r>
+        <w:t xml:space="preserve">des sprint </w:t>
       </w:r>
       <w:proofErr w:type="spellStart"/>
       <w:r>
@@ -2368,6 +2396,14 @@
           <w:numId w:val="15"/>
         </w:numPr>
       </w:pPr>
+      <w:r>
+        <w:t xml:space="preserve">Utiliser le système de branches sur </w:t>
+      </w:r>
+      <w:proofErr w:type="spellStart"/>
+      <w:r>
+        <w:t>Github</w:t>
+      </w:r>
+      <w:proofErr w:type="spellEnd"/>
     </w:p>
     <w:p/>
     <w:p>
@@ -2445,221 +2481,6 @@
         <w:t xml:space="preserve"> initiale</w:t>
       </w:r>
       <w:bookmarkEnd w:id="3"/>
-    </w:p>
-    <w:p>
-      <w:pPr>
-        <w:rPr>
-          <w:szCs w:val="14"/>
-        </w:rPr>
-      </w:pPr>
-    </w:p>
-    <w:p>
-      <w:pPr>
-        <w:rPr>
-          <w:b/>
-          <w:bCs/>
-          <w:i/>
-          <w:iCs/>
-          <w:color w:val="FF0000"/>
-          <w:szCs w:val="14"/>
-        </w:rPr>
-      </w:pPr>
-      <w:r>
-        <w:rPr>
-          <w:b/>
-          <w:bCs/>
-          <w:i/>
-          <w:iCs/>
-          <w:color w:val="FF0000"/>
-          <w:szCs w:val="14"/>
-        </w:rPr>
-        <w:t>Ce chapitre récapitule les dates clés (début du projet, fin, jours fériés)</w:t>
-      </w:r>
-    </w:p>
-    <w:p>
-      <w:pPr>
-        <w:rPr>
-          <w:b/>
-          <w:bCs/>
-          <w:i/>
-          <w:iCs/>
-          <w:color w:val="FF0000"/>
-          <w:szCs w:val="14"/>
-        </w:rPr>
-      </w:pPr>
-      <w:r>
-        <w:rPr>
-          <w:b/>
-          <w:bCs/>
-          <w:i/>
-          <w:iCs/>
-          <w:color w:val="FF0000"/>
-          <w:szCs w:val="14"/>
-        </w:rPr>
-        <w:t>Il donne les heures de travail d’une semaine normale.</w:t>
-      </w:r>
-    </w:p>
-    <w:p>
-      <w:pPr>
-        <w:rPr>
-          <w:b/>
-          <w:bCs/>
-          <w:i/>
-          <w:iCs/>
-          <w:color w:val="FF0000"/>
-          <w:szCs w:val="14"/>
-        </w:rPr>
-      </w:pPr>
-      <w:r>
-        <w:rPr>
-          <w:b/>
-          <w:bCs/>
-          <w:i/>
-          <w:iCs/>
-          <w:color w:val="FF0000"/>
-          <w:szCs w:val="14"/>
-        </w:rPr>
-        <w:t>Cela permet de vérifier que le temps à disposition est correct</w:t>
-      </w:r>
-    </w:p>
-    <w:p>
-      <w:pPr>
-        <w:rPr>
-          <w:b/>
-          <w:bCs/>
-          <w:i/>
-          <w:iCs/>
-          <w:color w:val="FF0000"/>
-          <w:szCs w:val="14"/>
-        </w:rPr>
-      </w:pPr>
-    </w:p>
-    <w:p>
-      <w:pPr>
-        <w:rPr>
-          <w:b/>
-          <w:bCs/>
-          <w:i/>
-          <w:iCs/>
-          <w:color w:val="FF0000"/>
-          <w:szCs w:val="14"/>
-        </w:rPr>
-      </w:pPr>
-      <w:r>
-        <w:rPr>
-          <w:b/>
-          <w:bCs/>
-          <w:i/>
-          <w:iCs/>
-          <w:color w:val="FF0000"/>
-          <w:szCs w:val="14"/>
-        </w:rPr>
-        <w:t>Il présente ensuite la découpe en sprints. Pour chacun, on a :</w:t>
-      </w:r>
-    </w:p>
-    <w:p>
-      <w:pPr>
-        <w:pStyle w:val="Paragraphedeliste"/>
-        <w:numPr>
-          <w:ilvl w:val="0"/>
-          <w:numId w:val="14"/>
-        </w:numPr>
-        <w:rPr>
-          <w:b/>
-          <w:bCs/>
-          <w:i/>
-          <w:iCs/>
-          <w:color w:val="FF0000"/>
-          <w:szCs w:val="14"/>
-        </w:rPr>
-      </w:pPr>
-      <w:r>
-        <w:rPr>
-          <w:b/>
-          <w:bCs/>
-          <w:i/>
-          <w:iCs/>
-          <w:color w:val="FF0000"/>
-          <w:szCs w:val="14"/>
-        </w:rPr>
-        <w:t>Un but</w:t>
-      </w:r>
-    </w:p>
-    <w:p>
-      <w:pPr>
-        <w:pStyle w:val="Paragraphedeliste"/>
-        <w:numPr>
-          <w:ilvl w:val="0"/>
-          <w:numId w:val="14"/>
-        </w:numPr>
-        <w:rPr>
-          <w:b/>
-          <w:bCs/>
-          <w:i/>
-          <w:iCs/>
-          <w:color w:val="FF0000"/>
-          <w:szCs w:val="14"/>
-        </w:rPr>
-      </w:pPr>
-      <w:r>
-        <w:rPr>
-          <w:b/>
-          <w:bCs/>
-          <w:i/>
-          <w:iCs/>
-          <w:color w:val="FF0000"/>
-          <w:szCs w:val="14"/>
-        </w:rPr>
-        <w:t xml:space="preserve">La date/heure de la sprint </w:t>
-      </w:r>
-      <w:proofErr w:type="spellStart"/>
-      <w:r>
-        <w:rPr>
-          <w:b/>
-          <w:bCs/>
-          <w:i/>
-          <w:iCs/>
-          <w:color w:val="FF0000"/>
-          <w:szCs w:val="14"/>
-        </w:rPr>
-        <w:t>review</w:t>
-      </w:r>
-      <w:proofErr w:type="spellEnd"/>
-    </w:p>
-    <w:p>
-      <w:pPr>
-        <w:rPr>
-          <w:b/>
-          <w:bCs/>
-          <w:i/>
-          <w:iCs/>
-          <w:color w:val="FF0000"/>
-          <w:szCs w:val="14"/>
-        </w:rPr>
-      </w:pPr>
-    </w:p>
-    <w:p>
-      <w:pPr>
-        <w:rPr>
-          <w:b/>
-          <w:bCs/>
-          <w:i/>
-          <w:iCs/>
-          <w:color w:val="FF0000"/>
-          <w:szCs w:val="14"/>
-        </w:rPr>
-      </w:pPr>
-      <w:r>
-        <w:rPr>
-          <w:b/>
-          <w:bCs/>
-          <w:i/>
-          <w:iCs/>
-          <w:color w:val="FF0000"/>
-          <w:szCs w:val="14"/>
-        </w:rPr>
-        <w:t>Cette planification est établie rapidement en tout début de projet et ne peut en aucun cas être modifiée après sa publication</w:t>
-      </w:r>
     </w:p>
     <w:p>
       <w:pPr>
@@ -2936,6 +2757,13 @@
                 <w:szCs w:val="14"/>
               </w:rPr>
             </w:pPr>
+            <w:r>
+              <w:rPr>
+                <w:iCs/>
+                <w:szCs w:val="14"/>
+              </w:rPr>
+              <w:t>24.03.2023 13h10-25</w:t>
+            </w:r>
           </w:p>
         </w:tc>
         <w:tc>
@@ -2955,6 +2783,108 @@
                 <w:szCs w:val="14"/>
               </w:rPr>
               <w:t xml:space="preserve">Afficher la page d’accueil, la liste des matchs joué et les détails de ceux-ci </w:t>
+            </w:r>
+          </w:p>
+        </w:tc>
+      </w:tr>
+      <w:tr>
+        <w:tc>
+          <w:tcPr>
+            <w:tcW w:w="3020" w:type="dxa"/>
+          </w:tcPr>
+          <w:p>
+            <w:pPr>
+              <w:rPr>
+                <w:iCs/>
+                <w:szCs w:val="14"/>
+              </w:rPr>
+            </w:pPr>
+            <w:r>
+              <w:rPr>
+                <w:iCs/>
+                <w:szCs w:val="14"/>
+              </w:rPr>
+              <w:t>4</w:t>
+            </w:r>
+          </w:p>
+        </w:tc>
+        <w:tc>
+          <w:tcPr>
+            <w:tcW w:w="3020" w:type="dxa"/>
+          </w:tcPr>
+          <w:p>
+            <w:pPr>
+              <w:rPr>
+                <w:iCs/>
+                <w:szCs w:val="14"/>
+              </w:rPr>
+            </w:pPr>
+          </w:p>
+        </w:tc>
+        <w:tc>
+          <w:tcPr>
+            <w:tcW w:w="3020" w:type="dxa"/>
+          </w:tcPr>
+          <w:p>
+            <w:pPr>
+              <w:rPr>
+                <w:iCs/>
+                <w:szCs w:val="14"/>
+              </w:rPr>
+            </w:pPr>
+            <w:r>
+              <w:rPr>
+                <w:iCs/>
+                <w:szCs w:val="14"/>
+              </w:rPr>
+              <w:t>Bien préparer les deux derniers sprints,</w:t>
+            </w:r>
+          </w:p>
+          <w:p>
+            <w:pPr>
+              <w:rPr>
+                <w:iCs/>
+                <w:szCs w:val="14"/>
+              </w:rPr>
+            </w:pPr>
+            <w:r>
+              <w:rPr>
+                <w:iCs/>
+                <w:szCs w:val="14"/>
+              </w:rPr>
+              <w:t>Renforcer les pratiques (</w:t>
+            </w:r>
+            <w:proofErr w:type="spellStart"/>
+            <w:r>
+              <w:rPr>
+                <w:iCs/>
+                <w:szCs w:val="14"/>
+              </w:rPr>
+              <w:t>daily</w:t>
+            </w:r>
+            <w:proofErr w:type="spellEnd"/>
+            <w:r>
+              <w:rPr>
+                <w:iCs/>
+                <w:szCs w:val="14"/>
+              </w:rPr>
+              <w:t xml:space="preserve"> </w:t>
+            </w:r>
+            <w:proofErr w:type="spellStart"/>
+            <w:r>
+              <w:rPr>
+                <w:iCs/>
+                <w:szCs w:val="14"/>
+              </w:rPr>
+              <w:t>scrum</w:t>
+            </w:r>
+            <w:proofErr w:type="spellEnd"/>
+            <w:r>
+              <w:rPr>
+                <w:iCs/>
+                <w:szCs w:val="14"/>
+              </w:rPr>
+              <w:t>, noter son temps sur les tâches)</w:t>
             </w:r>
           </w:p>
         </w:tc>
@@ -3215,11 +3145,7 @@
           <w:tcPr>
             <w:tcW w:w="2265" w:type="dxa"/>
           </w:tcPr>
-          <w:p>
-            <w:r>
-              <w:t>2</w:t>
-            </w:r>
-          </w:p>
+          <w:p/>
         </w:tc>
       </w:tr>
       <w:tr>
@@ -3348,6 +3274,154 @@
               <w:t>3</w:t>
             </w:r>
           </w:p>
+        </w:tc>
+      </w:tr>
+      <w:tr>
+        <w:tc>
+          <w:tcPr>
+            <w:tcW w:w="2265" w:type="dxa"/>
+          </w:tcPr>
+          <w:p>
+            <w:r>
+              <w:t>24.03.2023</w:t>
+            </w:r>
+          </w:p>
+        </w:tc>
+        <w:tc>
+          <w:tcPr>
+            <w:tcW w:w="2265" w:type="dxa"/>
+          </w:tcPr>
+          <w:p>
+            <w:r>
+              <w:t>3X45min</w:t>
+            </w:r>
+          </w:p>
+        </w:tc>
+        <w:tc>
+          <w:tcPr>
+            <w:tcW w:w="2265" w:type="dxa"/>
+          </w:tcPr>
+          <w:p>
+            <w:r>
+              <w:t>4</w:t>
+            </w:r>
+          </w:p>
+        </w:tc>
+      </w:tr>
+      <w:tr>
+        <w:tc>
+          <w:tcPr>
+            <w:tcW w:w="2265" w:type="dxa"/>
+          </w:tcPr>
+          <w:p>
+            <w:r>
+              <w:t>31.03.2023</w:t>
+            </w:r>
+          </w:p>
+        </w:tc>
+        <w:tc>
+          <w:tcPr>
+            <w:tcW w:w="2265" w:type="dxa"/>
+          </w:tcPr>
+          <w:p>
+            <w:r>
+              <w:t>3X45min</w:t>
+            </w:r>
+          </w:p>
+        </w:tc>
+        <w:tc>
+          <w:tcPr>
+            <w:tcW w:w="2265" w:type="dxa"/>
+          </w:tcPr>
+          <w:p>
+            <w:r>
+              <w:t>4</w:t>
+            </w:r>
+          </w:p>
+        </w:tc>
+      </w:tr>
+      <w:tr>
+        <w:tc>
+          <w:tcPr>
+            <w:tcW w:w="2265" w:type="dxa"/>
+          </w:tcPr>
+          <w:p>
+            <w:r>
+              <w:t>7.04.2023</w:t>
+            </w:r>
+          </w:p>
+        </w:tc>
+        <w:tc>
+          <w:tcPr>
+            <w:tcW w:w="2265" w:type="dxa"/>
+          </w:tcPr>
+          <w:p>
+            <w:r>
+              <w:t>férié</w:t>
+            </w:r>
+          </w:p>
+        </w:tc>
+        <w:tc>
+          <w:tcPr>
+            <w:tcW w:w="2265" w:type="dxa"/>
+          </w:tcPr>
+          <w:p/>
+        </w:tc>
+      </w:tr>
+      <w:tr>
+        <w:tc>
+          <w:tcPr>
+            <w:tcW w:w="2265" w:type="dxa"/>
+          </w:tcPr>
+          <w:p>
+            <w:r>
+              <w:t>14.04.2023</w:t>
+            </w:r>
+          </w:p>
+        </w:tc>
+        <w:tc>
+          <w:tcPr>
+            <w:tcW w:w="2265" w:type="dxa"/>
+          </w:tcPr>
+          <w:p>
+            <w:r>
+              <w:t>férié</w:t>
+            </w:r>
+          </w:p>
+        </w:tc>
+        <w:tc>
+          <w:tcPr>
+            <w:tcW w:w="2265" w:type="dxa"/>
+          </w:tcPr>
+          <w:p/>
+        </w:tc>
+      </w:tr>
+      <w:tr>
+        <w:tc>
+          <w:tcPr>
+            <w:tcW w:w="2265" w:type="dxa"/>
+          </w:tcPr>
+          <w:p>
+            <w:r>
+              <w:t>21.04.2023</w:t>
+            </w:r>
+          </w:p>
+        </w:tc>
+        <w:tc>
+          <w:tcPr>
+            <w:tcW w:w="2265" w:type="dxa"/>
+          </w:tcPr>
+          <w:p>
+            <w:r>
+              <w:t>férié</w:t>
+            </w:r>
+          </w:p>
+        </w:tc>
+        <w:tc>
+          <w:tcPr>
+            <w:tcW w:w="2265" w:type="dxa"/>
+          </w:tcPr>
+          <w:p/>
         </w:tc>
       </w:tr>
     </w:tbl>
@@ -3450,22 +3524,10 @@
           </w:tcPr>
           <w:p>
             <w:r>
-              <w:t xml:space="preserve">Affichage </w:t>
-            </w:r>
-            <w:r>
-              <w:t>d</w:t>
-            </w:r>
-            <w:r>
-              <w:t>e l’</w:t>
-            </w:r>
-            <w:r>
-              <w:t>ac</w:t>
-            </w:r>
-            <w:r>
-              <w:t>c</w:t>
-            </w:r>
-            <w:r>
-              <w:t>ueil</w:t>
+              <w:t>Affichage de l’</w:t>
+            </w:r>
+            <w:r>
+              <w:t>accueil</w:t>
             </w:r>
           </w:p>
         </w:tc>
@@ -3713,10 +3775,7 @@
           </w:p>
           <w:p>
             <w:r>
-              <w:t>Quand je clique sur un des match</w:t>
-            </w:r>
-            <w:r>
-              <w:t>s</w:t>
+              <w:t>Quand je clique sur un des matchs</w:t>
             </w:r>
           </w:p>
           <w:p>
@@ -4283,24 +4342,12 @@
           </w:tcPr>
           <w:p>
             <w:r>
-              <w:t xml:space="preserve">Quand une équipe gagne un set ou </w:t>
-            </w:r>
-            <w:r>
-              <w:t>qu’une</w:t>
-            </w:r>
-            <w:r>
-              <w:t xml:space="preserve"> des 2 équipes atteint le score de 8 pendant le 5e set</w:t>
-            </w:r>
-          </w:p>
-          <w:p>
-            <w:r>
-              <w:t xml:space="preserve">Les équipes change de </w:t>
-            </w:r>
-            <w:r>
-              <w:t>côté</w:t>
-            </w:r>
-            <w:r>
-              <w:t xml:space="preserve"> du terrain</w:t>
+              <w:t>Quand une équipe gagne un set ou qu’une des 2 équipes atteint le score de 8 pendant le 5e set</w:t>
+            </w:r>
+          </w:p>
+          <w:p>
+            <w:r>
+              <w:t>Les équipes change de côté du terrain</w:t>
             </w:r>
           </w:p>
         </w:tc>
@@ -4385,10 +4432,7 @@
           </w:tcPr>
           <w:p>
             <w:r>
-              <w:t xml:space="preserve">Lors du l’appui </w:t>
-            </w:r>
-            <w:r>
-              <w:t>du bouton "-"</w:t>
+              <w:t>Lors du l’appui du bouton "-"</w:t>
             </w:r>
           </w:p>
           <w:p>
@@ -4535,30 +4579,12 @@
           </w:tcPr>
           <w:p>
             <w:r>
-              <w:t>Quand le marqueur glisse l'</w:t>
-            </w:r>
-            <w:r>
-              <w:t>icône</w:t>
-            </w:r>
-            <w:r>
-              <w:t xml:space="preserve"> du joueur qui quitte le terrain sur l'</w:t>
-            </w:r>
-            <w:r>
-              <w:t>icône</w:t>
-            </w:r>
-            <w:r>
-              <w:t xml:space="preserve"> de celui qui rentre</w:t>
-            </w:r>
-          </w:p>
-          <w:p>
-            <w:r>
-              <w:t>l'</w:t>
-            </w:r>
-            <w:r>
-              <w:t>icône</w:t>
-            </w:r>
-            <w:r>
-              <w:t xml:space="preserve"> du joueur qui rentre s'affichage à la bonne position</w:t>
+              <w:t>Quand le marqueur glisse l'icône du joueur qui quitte le terrain sur l'icône de celui qui rentre</w:t>
+            </w:r>
+          </w:p>
+          <w:p>
+            <w:r>
+              <w:t>l'icône du joueur qui rentre s'affichage à la bonne position</w:t>
             </w:r>
           </w:p>
         </w:tc>
@@ -4576,36 +4602,12 @@
           </w:tcPr>
           <w:p>
             <w:r>
-              <w:t>Quand le marqueur glisse l'</w:t>
-            </w:r>
-            <w:r>
-              <w:t>icône</w:t>
-            </w:r>
-            <w:r>
-              <w:t xml:space="preserve"> du joueur qui quitte le terrain sur l'</w:t>
-            </w:r>
-            <w:r>
-              <w:t>icône</w:t>
-            </w:r>
-            <w:r>
-              <w:t xml:space="preserve"> de celui qui rentre</w:t>
-            </w:r>
-          </w:p>
-          <w:p>
-            <w:r>
-              <w:t>l'</w:t>
-            </w:r>
-            <w:r>
-              <w:t>icône</w:t>
-            </w:r>
-            <w:r>
-              <w:t xml:space="preserve"> du joueur qui sort s'affiche en dessous de l'ancienne position de l'</w:t>
-            </w:r>
-            <w:r>
-              <w:t>icône</w:t>
-            </w:r>
-            <w:r>
-              <w:t xml:space="preserve"> du joueur rentrant</w:t>
+              <w:t>Quand le marqueur glisse l'icône du joueur qui quitte le terrain sur l'icône de celui qui rentre</w:t>
+            </w:r>
+          </w:p>
+          <w:p>
+            <w:r>
+              <w:t>l'icône du joueur qui sort s'affiche en dessous de l'ancienne position de l'icône du joueur rentrant</w:t>
             </w:r>
           </w:p>
         </w:tc>
@@ -5089,10 +5091,7 @@
               </w:tabs>
             </w:pPr>
             <w:r>
-              <w:t>Quand</w:t>
-            </w:r>
-            <w:r>
-              <w:t xml:space="preserve"> l'utilisateur appuie sur créer </w:t>
+              <w:t xml:space="preserve">Quand l'utilisateur appuie sur créer </w:t>
             </w:r>
           </w:p>
           <w:p>
@@ -5120,13 +5119,7 @@
           </w:tcPr>
           <w:p>
             <w:r>
-              <w:t xml:space="preserve">Quand l'utilisateur appuie sur créer alors que l'un </w:t>
-            </w:r>
-            <w:r>
-              <w:t>des champs</w:t>
-            </w:r>
-            <w:r>
-              <w:t xml:space="preserve"> n'est pas renseigner</w:t>
+              <w:t>Quand l'utilisateur appuie sur créer alors que l'un des champs n'est pas renseigner</w:t>
             </w:r>
           </w:p>
           <w:p>
@@ -5161,48 +5154,6 @@
           <w:ilvl w:val="0"/>
           <w:numId w:val="0"/>
         </w:numPr>
-        <w:ind w:left="360"/>
-        <w:rPr>
-          <w:rFonts w:ascii="Arial" w:hAnsi="Arial"/>
-          <w:sz w:val="24"/>
-          <w:szCs w:val="14"/>
-          <w:lang w:eastAsia="fr-FR"/>
-        </w:rPr>
-      </w:pPr>
-    </w:p>
-    <w:p>
-      <w:pPr>
-        <w:pStyle w:val="Retraitnormal1"/>
-        <w:numPr>
-          <w:ilvl w:val="0"/>
-          <w:numId w:val="0"/>
-        </w:numPr>
-        <w:ind w:left="360"/>
-        <w:rPr>
-          <w:rFonts w:ascii="Arial" w:hAnsi="Arial"/>
-          <w:sz w:val="24"/>
-          <w:szCs w:val="14"/>
-          <w:lang w:eastAsia="fr-FR"/>
-        </w:rPr>
-      </w:pPr>
-      <w:r>
-        <w:rPr>
-          <w:rFonts w:ascii="Arial" w:hAnsi="Arial"/>
-          <w:sz w:val="24"/>
-          <w:szCs w:val="14"/>
-          <w:lang w:eastAsia="fr-FR"/>
-        </w:rPr>
-        <w:t xml:space="preserve">Le site WEB </w:t>
-      </w:r>
-    </w:p>
-    <w:p>
-      <w:pPr>
-        <w:pStyle w:val="Retraitnormal1"/>
-        <w:numPr>
-          <w:ilvl w:val="0"/>
-          <w:numId w:val="0"/>
-        </w:numPr>
-        <w:ind w:left="360"/>
         <w:rPr>
           <w:rFonts w:ascii="Arial" w:hAnsi="Arial"/>
           <w:sz w:val="24"/>
@@ -5323,95 +5274,6 @@
                 <w:lang w:eastAsia="fr-FR"/>
               </w:rPr>
               <w:t>(s) associée(s)</w:t>
-            </w:r>
-          </w:p>
-        </w:tc>
-      </w:tr>
-      <w:tr>
-        <w:tc>
-          <w:tcPr>
-            <w:tcW w:w="4530" w:type="dxa"/>
-          </w:tcPr>
-          <w:p>
-            <w:pPr>
-              <w:pStyle w:val="Retraitnormal1"/>
-              <w:numPr>
-                <w:ilvl w:val="0"/>
-                <w:numId w:val="0"/>
-              </w:numPr>
-              <w:rPr>
-                <w:rFonts w:ascii="Arial" w:hAnsi="Arial"/>
-                <w:b/>
-                <w:sz w:val="24"/>
-                <w:szCs w:val="14"/>
-                <w:lang w:eastAsia="fr-FR"/>
-              </w:rPr>
-            </w:pPr>
-            <w:hyperlink r:id="rId11" w:history="1">
-              <w:r>
-                <w:rPr>
-                  <w:rStyle w:val="Lienhypertexte"/>
-                  <w:rFonts w:ascii="Arial" w:hAnsi="Arial"/>
-                  <w:b/>
-                  <w:sz w:val="24"/>
-                  <w:szCs w:val="14"/>
-                  <w:lang w:eastAsia="fr-FR"/>
-                </w:rPr>
-                <w:t>banc d</w:t>
-              </w:r>
-              <w:r>
-                <w:rPr>
-                  <w:rStyle w:val="Lienhypertexte"/>
-                  <w:rFonts w:ascii="Arial" w:hAnsi="Arial"/>
-                  <w:b/>
-                  <w:sz w:val="24"/>
-                  <w:szCs w:val="14"/>
-                  <w:lang w:eastAsia="fr-FR"/>
-                </w:rPr>
-                <w:t>e</w:t>
-              </w:r>
-              <w:r>
-                <w:rPr>
-                  <w:rStyle w:val="Lienhypertexte"/>
-                  <w:rFonts w:ascii="Arial" w:hAnsi="Arial"/>
-                  <w:b/>
-                  <w:sz w:val="24"/>
-                  <w:szCs w:val="14"/>
-                  <w:lang w:eastAsia="fr-FR"/>
-                </w:rPr>
-                <w:t xml:space="preserve"> changement</w:t>
-              </w:r>
-            </w:hyperlink>
-          </w:p>
-        </w:tc>
-        <w:tc>
-          <w:tcPr>
-            <w:tcW w:w="4530" w:type="dxa"/>
-          </w:tcPr>
-          <w:p>
-            <w:pPr>
-              <w:pStyle w:val="Retraitnormal1"/>
-              <w:numPr>
-                <w:ilvl w:val="0"/>
-                <w:numId w:val="0"/>
-              </w:numPr>
-              <w:rPr>
-                <w:rFonts w:ascii="Arial" w:hAnsi="Arial"/>
-                <w:b/>
-                <w:sz w:val="24"/>
-                <w:szCs w:val="14"/>
-                <w:lang w:eastAsia="fr-FR"/>
-              </w:rPr>
-            </w:pPr>
-            <w:r>
-              <w:rPr>
-                <w:rFonts w:ascii="Arial" w:hAnsi="Arial"/>
-                <w:b/>
-                <w:sz w:val="24"/>
-                <w:szCs w:val="14"/>
-                <w:lang w:eastAsia="fr-FR"/>
-              </w:rPr>
-              <w:t>Gérer les changements de joueurs</w:t>
             </w:r>
           </w:p>
         </w:tc>
@@ -5446,7 +5308,7 @@
                   <w:szCs w:val="14"/>
                   <w:lang w:eastAsia="fr-FR"/>
                 </w:rPr>
-                <w:t>Menu de match</w:t>
+                <w:t>banc de changement</w:t>
               </w:r>
             </w:hyperlink>
           </w:p>
@@ -5478,7 +5340,7 @@
                 <w:szCs w:val="14"/>
                 <w:lang w:eastAsia="fr-FR"/>
               </w:rPr>
-              <w:t>Affichage du match en cour</w:t>
+              <w:t>Gérer les changements de joueurs</w:t>
             </w:r>
           </w:p>
         </w:tc>
@@ -5513,7 +5375,7 @@
                   <w:szCs w:val="14"/>
                   <w:lang w:eastAsia="fr-FR"/>
                 </w:rPr>
-                <w:t>Page d’accueil</w:t>
+                <w:t>Menu de match</w:t>
               </w:r>
             </w:hyperlink>
           </w:p>
@@ -5545,7 +5407,7 @@
                 <w:szCs w:val="14"/>
                 <w:lang w:eastAsia="fr-FR"/>
               </w:rPr>
-              <w:t>Affichage de l’accueil</w:t>
+              <w:t>Affichage du match en cour</w:t>
             </w:r>
           </w:p>
         </w:tc>
@@ -5580,7 +5442,7 @@
                   <w:szCs w:val="14"/>
                   <w:lang w:eastAsia="fr-FR"/>
                 </w:rPr>
-                <w:t>Création des matchs</w:t>
+                <w:t>Page d’accueil</w:t>
               </w:r>
             </w:hyperlink>
           </w:p>
@@ -5612,7 +5474,7 @@
                 <w:szCs w:val="14"/>
                 <w:lang w:eastAsia="fr-FR"/>
               </w:rPr>
-              <w:t>Création des matchs</w:t>
+              <w:t>Affichage de l’accueil</w:t>
             </w:r>
           </w:p>
         </w:tc>
@@ -5647,7 +5509,7 @@
                   <w:szCs w:val="14"/>
                   <w:lang w:eastAsia="fr-FR"/>
                 </w:rPr>
-                <w:t>Début de matchs (modifications)</w:t>
+                <w:t>Création des matchs</w:t>
               </w:r>
             </w:hyperlink>
           </w:p>
@@ -5679,17 +5541,7 @@
                 <w:szCs w:val="14"/>
                 <w:lang w:eastAsia="fr-FR"/>
               </w:rPr>
-              <w:t>Page de début de match</w:t>
-            </w:r>
-            <w:r>
-              <w:rPr>
-                <w:rFonts w:ascii="Arial" w:hAnsi="Arial"/>
-                <w:b/>
-                <w:sz w:val="24"/>
-                <w:szCs w:val="14"/>
-                <w:lang w:eastAsia="fr-FR"/>
-              </w:rPr>
-              <w:t>s</w:t>
+              <w:t>Création des matchs</w:t>
             </w:r>
           </w:p>
         </w:tc>
@@ -5724,7 +5576,7 @@
                   <w:szCs w:val="14"/>
                   <w:lang w:eastAsia="fr-FR"/>
                 </w:rPr>
-                <w:t>Matchs du jour</w:t>
+                <w:t>Début de matchs (modifications)</w:t>
               </w:r>
             </w:hyperlink>
           </w:p>
@@ -5756,7 +5608,17 @@
                 <w:szCs w:val="14"/>
                 <w:lang w:eastAsia="fr-FR"/>
               </w:rPr>
-              <w:t>Liste des matchs du jour</w:t>
+              <w:t>Page de début de match</w:t>
+            </w:r>
+            <w:r>
+              <w:rPr>
+                <w:rFonts w:ascii="Arial" w:hAnsi="Arial"/>
+                <w:b/>
+                <w:sz w:val="24"/>
+                <w:szCs w:val="14"/>
+                <w:lang w:eastAsia="fr-FR"/>
+              </w:rPr>
+              <w:t>s</w:t>
             </w:r>
           </w:p>
         </w:tc>
@@ -5791,7 +5653,7 @@
                   <w:szCs w:val="14"/>
                   <w:lang w:eastAsia="fr-FR"/>
                 </w:rPr>
-                <w:t>Liste des matchs</w:t>
+                <w:t>Matchs du jour</w:t>
               </w:r>
             </w:hyperlink>
           </w:p>
@@ -5823,7 +5685,7 @@
                 <w:szCs w:val="14"/>
                 <w:lang w:eastAsia="fr-FR"/>
               </w:rPr>
-              <w:t>Liste des matchs joués</w:t>
+              <w:t>Liste des matchs du jour</w:t>
             </w:r>
           </w:p>
         </w:tc>
@@ -5858,7 +5720,7 @@
                   <w:szCs w:val="14"/>
                   <w:lang w:eastAsia="fr-FR"/>
                 </w:rPr>
-                <w:t>Pied de pages</w:t>
+                <w:t>Liste des matchs</w:t>
               </w:r>
             </w:hyperlink>
           </w:p>
@@ -5890,10 +5752,97 @@
                 <w:szCs w:val="14"/>
                 <w:lang w:eastAsia="fr-FR"/>
               </w:rPr>
+              <w:t>Liste des matchs joués</w:t>
+            </w:r>
+          </w:p>
+        </w:tc>
+      </w:tr>
+      <w:tr>
+        <w:tc>
+          <w:tcPr>
+            <w:tcW w:w="4530" w:type="dxa"/>
+          </w:tcPr>
+          <w:p>
+            <w:pPr>
+              <w:pStyle w:val="Retraitnormal1"/>
+              <w:numPr>
+                <w:ilvl w:val="0"/>
+                <w:numId w:val="0"/>
+              </w:numPr>
+              <w:rPr>
+                <w:rFonts w:ascii="Arial" w:hAnsi="Arial"/>
+                <w:b/>
+                <w:sz w:val="24"/>
+                <w:szCs w:val="14"/>
+                <w:lang w:eastAsia="fr-FR"/>
+              </w:rPr>
+            </w:pPr>
+            <w:hyperlink r:id="rId19" w:history="1">
+              <w:r>
+                <w:rPr>
+                  <w:rStyle w:val="Lienhypertexte"/>
+                  <w:rFonts w:ascii="Arial" w:hAnsi="Arial"/>
+                  <w:b/>
+                  <w:sz w:val="24"/>
+                  <w:szCs w:val="14"/>
+                  <w:lang w:eastAsia="fr-FR"/>
+                </w:rPr>
+                <w:t>Pied de</w:t>
+              </w:r>
+              <w:r>
+                <w:rPr>
+                  <w:rStyle w:val="Lienhypertexte"/>
+                  <w:rFonts w:ascii="Arial" w:hAnsi="Arial"/>
+                  <w:b/>
+                  <w:sz w:val="24"/>
+                  <w:szCs w:val="14"/>
+                  <w:lang w:eastAsia="fr-FR"/>
+                </w:rPr>
+                <w:t xml:space="preserve"> </w:t>
+              </w:r>
+              <w:r>
+                <w:rPr>
+                  <w:rStyle w:val="Lienhypertexte"/>
+                  <w:rFonts w:ascii="Arial" w:hAnsi="Arial"/>
+                  <w:b/>
+                  <w:sz w:val="24"/>
+                  <w:szCs w:val="14"/>
+                  <w:lang w:eastAsia="fr-FR"/>
+                </w:rPr>
+                <w:t>pages</w:t>
+              </w:r>
+            </w:hyperlink>
+          </w:p>
+        </w:tc>
+        <w:tc>
+          <w:tcPr>
+            <w:tcW w:w="4530" w:type="dxa"/>
+          </w:tcPr>
+          <w:p>
+            <w:pPr>
+              <w:pStyle w:val="Retraitnormal1"/>
+              <w:numPr>
+                <w:ilvl w:val="0"/>
+                <w:numId w:val="0"/>
+              </w:numPr>
+              <w:rPr>
+                <w:rFonts w:ascii="Arial" w:hAnsi="Arial"/>
+                <w:b/>
+                <w:sz w:val="24"/>
+                <w:szCs w:val="14"/>
+                <w:lang w:eastAsia="fr-FR"/>
+              </w:rPr>
+            </w:pPr>
+            <w:r>
+              <w:rPr>
+                <w:rFonts w:ascii="Arial" w:hAnsi="Arial"/>
+                <w:b/>
+                <w:sz w:val="24"/>
+                <w:szCs w:val="14"/>
+                <w:lang w:eastAsia="fr-FR"/>
+              </w:rPr>
               <w:t>Pied de page</w:t>
             </w:r>
-            <w:bookmarkStart w:id="6" w:name="_GoBack"/>
-            <w:bookmarkEnd w:id="6"/>
           </w:p>
         </w:tc>
       </w:tr>
@@ -6038,6 +5987,7 @@
           <w:szCs w:val="24"/>
           <w:lang w:eastAsia="fr-FR"/>
         </w:rPr>
+        <w:lastRenderedPageBreak/>
         <w:t>Multimédia :</w:t>
       </w:r>
       <w:r>
@@ -6257,6 +6207,8 @@
         </w:rPr>
         <w:t>…</w:t>
       </w:r>
+      <w:bookmarkStart w:id="6" w:name="_GoBack"/>
+      <w:bookmarkEnd w:id="6"/>
     </w:p>
     <w:p>
       <w:pPr>
@@ -7121,7 +7073,6 @@
           <w:szCs w:val="14"/>
           <w:lang w:eastAsia="fr-FR"/>
         </w:rPr>
-        <w:lastRenderedPageBreak/>
         <w:t>Cette section n’est présente que si la planification initiale a dû être revue suite à l’analyse</w:t>
       </w:r>
     </w:p>
@@ -7142,6 +7093,7 @@
           <w:iCs/>
           <w:strike/>
         </w:rPr>
+        <w:lastRenderedPageBreak/>
         <w:t>Dossier de conception</w:t>
       </w:r>
       <w:bookmarkEnd w:id="13"/>
@@ -8842,7 +8794,7 @@
         </w:rPr>
         <w:t xml:space="preserve">Reporter la </w:t>
       </w:r>
-      <w:hyperlink r:id="rId19" w:anchor=":~:text=La%20dette%20technique%20survient%20quand,de%20plus%20en%20plus%20fr%C3%A9quents.">
+      <w:hyperlink r:id="rId20" w:anchor=":~:text=La%20dette%20technique%20survient%20quand,de%20plus%20en%20plus%20fr%C3%A9quents.">
         <w:r>
           <w:rPr>
             <w:rStyle w:val="Lienhypertexte"/>
@@ -9732,8 +9684,8 @@
       </w:pPr>
     </w:p>
     <w:sectPr>
-      <w:headerReference w:type="default" r:id="rId20"/>
-      <w:footerReference w:type="default" r:id="rId21"/>
+      <w:headerReference w:type="default" r:id="rId21"/>
+      <w:footerReference w:type="default" r:id="rId22"/>
       <w:pgSz w:w="11906" w:h="16838" w:code="9"/>
       <w:pgMar w:top="1418" w:right="1418" w:bottom="1418" w:left="1418" w:header="720" w:footer="720" w:gutter="0"/>
       <w:cols w:space="720"/>
@@ -9836,12 +9788,6 @@
         <w:szCs w:val="16"/>
       </w:rPr>
       <w:tab/>
-    </w:r>
-    <w:r>
-      <w:rPr>
-        <w:sz w:val="16"/>
-        <w:szCs w:val="16"/>
-      </w:rPr>
       <w:t xml:space="preserve">Dernière </w:t>
     </w:r>
     <w:proofErr w:type="spellStart"/>
@@ -9908,15 +9854,6 @@
         <w:bCs/>
         <w:szCs w:val="24"/>
       </w:rPr>
-      <w:t>ANNEXE 3</w:t>
-    </w:r>
-    <w:r>
-      <w:rPr>
-        <w:rFonts w:cs="Arial"/>
-        <w:b/>
-        <w:bCs/>
-        <w:szCs w:val="24"/>
-      </w:rPr>
       <w:tab/>
     </w:r>
     <w:r>
@@ -9936,7 +9873,6 @@
         <w:szCs w:val="24"/>
       </w:rPr>
       <w:tab/>
-      <w:t>TPI</w:t>
     </w:r>
   </w:p>
   <w:p>
@@ -13116,6 +13052,15 @@
 </file>
 
 <file path=customXml/item1.xml><?xml version="1.0" encoding="utf-8"?>
+<?mso-contentType ?>
+<FormTemplates xmlns="http://schemas.microsoft.com/sharepoint/v3/contenttype/forms">
+  <Display>DocumentLibraryForm</Display>
+  <Edit>DocumentLibraryForm</Edit>
+  <New>DocumentLibraryForm</New>
+</FormTemplates>
+</file>
+
+<file path=customXml/item2.xml><?xml version="1.0" encoding="utf-8"?>
 <ct:contentTypeSchema xmlns:ct="http://schemas.microsoft.com/office/2006/metadata/contentType" xmlns:ma="http://schemas.microsoft.com/office/2006/metadata/properties/metaAttributes" ct:_="" ma:_="" ma:contentTypeName="Document" ma:contentTypeID="0x010100E529CC47EA4E614CBF50FAFAB9B8F32B" ma:contentTypeVersion="30" ma:contentTypeDescription="Crée un document." ma:contentTypeScope="" ma:versionID="8039a0667d57c4df3ebe64855dc6300f">
   <xsd:schema xmlns:xsd="http://www.w3.org/2001/XMLSchema" xmlns:xs="http://www.w3.org/2001/XMLSchema" xmlns:p="http://schemas.microsoft.com/office/2006/metadata/properties" xmlns:ns2="dfa80de1-e9bb-4cf2-893d-d06220b3971a" xmlns:ns3="98d92101-24da-4498-9971-a24673344bd8" targetNamespace="http://schemas.microsoft.com/office/2006/metadata/properties" ma:root="true" ma:fieldsID="6d00a04dfa9cc784f590f86dd4c2c25e" ns2:_="" ns3:_="">
     <xsd:import namespace="dfa80de1-e9bb-4cf2-893d-d06220b3971a"/>
@@ -13506,15 +13451,6 @@
 </ct:contentTypeSchema>
 </file>
 
-<file path=customXml/item2.xml><?xml version="1.0" encoding="utf-8"?>
-<?mso-contentType ?>
-<FormTemplates xmlns="http://schemas.microsoft.com/sharepoint/v3/contenttype/forms">
-  <Display>DocumentLibraryForm</Display>
-  <Edit>DocumentLibraryForm</Edit>
-  <New>DocumentLibraryForm</New>
-</FormTemplates>
-</file>
-
 <file path=customXml/item3.xml><?xml version="1.0" encoding="utf-8"?>
 <p:properties xmlns:p="http://schemas.microsoft.com/office/2006/metadata/properties" xmlns:xsi="http://www.w3.org/2001/XMLSchema-instance" xmlns:pc="http://schemas.microsoft.com/office/infopath/2007/PartnerControls">
   <documentManagement>
@@ -13572,6 +13508,14 @@
 </file>
 
 <file path=customXml/itemProps1.xml><?xml version="1.0" encoding="utf-8"?>
+<ds:datastoreItem xmlns:ds="http://schemas.openxmlformats.org/officeDocument/2006/customXml" ds:itemID="{1DADA05A-DA17-4CB0-90B5-C889667DD54A}">
+  <ds:schemaRefs>
+    <ds:schemaRef ds:uri="http://schemas.microsoft.com/sharepoint/v3/contenttype/forms"/>
+  </ds:schemaRefs>
+</ds:datastoreItem>
+</file>
+
+<file path=customXml/itemProps2.xml><?xml version="1.0" encoding="utf-8"?>
 <ds:datastoreItem xmlns:ds="http://schemas.openxmlformats.org/officeDocument/2006/customXml" ds:itemID="{E018B490-D968-42B7-BBD5-093F2639BAEF}">
   <ds:schemaRefs>
     <ds:schemaRef ds:uri="http://schemas.microsoft.com/office/2006/metadata/contentType"/>
@@ -13590,14 +13534,6 @@
 </ds:datastoreItem>
 </file>
 
-<file path=customXml/itemProps2.xml><?xml version="1.0" encoding="utf-8"?>
-<ds:datastoreItem xmlns:ds="http://schemas.openxmlformats.org/officeDocument/2006/customXml" ds:itemID="{1DADA05A-DA17-4CB0-90B5-C889667DD54A}">
-  <ds:schemaRefs>
-    <ds:schemaRef ds:uri="http://schemas.microsoft.com/sharepoint/v3/contenttype/forms"/>
-  </ds:schemaRefs>
-</ds:datastoreItem>
-</file>
-
 <file path=customXml/itemProps3.xml><?xml version="1.0" encoding="utf-8"?>
 <ds:datastoreItem xmlns:ds="http://schemas.openxmlformats.org/officeDocument/2006/customXml" ds:itemID="{67CD1812-8B57-456C-9CBC-7D2297210787}">
   <ds:schemaRefs>

</xml_diff>